<commit_message>
Mise à jour définitve et justifié
MAJ FINALE DU PROJET
</commit_message>
<xml_diff>
--- a/RAPPORT PPE1 V2.docx
+++ b/RAPPORT PPE1 V2.docx
@@ -177,7 +177,28 @@
                 <w:rStyle w:val="Lienhypertexte"/>
                 <w:noProof/>
               </w:rPr>
-              <w:t>Rappel du cahier de Charges</w:t>
+              <w:t>Rappel du cahier de</w:t>
+            </w:r>
+            <w:r>
+              <w:rPr>
+                <w:rStyle w:val="Lienhypertexte"/>
+                <w:noProof/>
+              </w:rPr>
+              <w:t>s</w:t>
+            </w:r>
+            <w:r>
+              <w:rPr>
+                <w:rStyle w:val="Lienhypertexte"/>
+                <w:noProof/>
+              </w:rPr>
+              <w:t xml:space="preserve"> </w:t>
+            </w:r>
+            <w:r>
+              <w:rPr>
+                <w:rStyle w:val="Lienhypertexte"/>
+                <w:noProof/>
+              </w:rPr>
+              <w:t>Charges</w:t>
             </w:r>
             <w:r>
               <w:rPr>
@@ -373,7 +394,21 @@
                 <w:rStyle w:val="Lienhypertexte"/>
                 <w:noProof/>
               </w:rPr>
-              <w:t>Technologies et méthodes utilisés</w:t>
+              <w:t>Technologies et méthodes utilisé</w:t>
+            </w:r>
+            <w:r>
+              <w:rPr>
+                <w:rStyle w:val="Lienhypertexte"/>
+                <w:noProof/>
+              </w:rPr>
+              <w:t>e</w:t>
+            </w:r>
+            <w:r>
+              <w:rPr>
+                <w:rStyle w:val="Lienhypertexte"/>
+                <w:noProof/>
+              </w:rPr>
+              <w:t>s</w:t>
             </w:r>
             <w:r>
               <w:rPr>
@@ -471,7 +506,21 @@
                 <w:rStyle w:val="Lienhypertexte"/>
                 <w:noProof/>
               </w:rPr>
-              <w:t>Création du dictionnaire de donnés</w:t>
+              <w:t>Création du dictionnaire de donné</w:t>
+            </w:r>
+            <w:r>
+              <w:rPr>
+                <w:rStyle w:val="Lienhypertexte"/>
+                <w:noProof/>
+              </w:rPr>
+              <w:t>e</w:t>
+            </w:r>
+            <w:r>
+              <w:rPr>
+                <w:rStyle w:val="Lienhypertexte"/>
+                <w:noProof/>
+              </w:rPr>
+              <w:t>s</w:t>
             </w:r>
             <w:r>
               <w:rPr>
@@ -863,7 +912,7 @@
                 <w:rStyle w:val="Lienhypertexte"/>
                 <w:noProof/>
               </w:rPr>
-              <w:t>Le Schémas Mental</w:t>
+              <w:t>Le Schéma Mental</w:t>
             </w:r>
             <w:r>
               <w:rPr>
@@ -1653,7 +1702,21 @@
                 <w:rStyle w:val="Lienhypertexte"/>
                 <w:noProof/>
               </w:rPr>
-              <w:t>La vue de connexion(connexion-view.inc.php)</w:t>
+              <w:t>La vue de connexion</w:t>
+            </w:r>
+            <w:r>
+              <w:rPr>
+                <w:rStyle w:val="Lienhypertexte"/>
+                <w:noProof/>
+              </w:rPr>
+              <w:t xml:space="preserve"> </w:t>
+            </w:r>
+            <w:r>
+              <w:rPr>
+                <w:rStyle w:val="Lienhypertexte"/>
+                <w:noProof/>
+              </w:rPr>
+              <w:t>(connexion-view.inc.php)</w:t>
             </w:r>
             <w:r>
               <w:rPr>
@@ -1803,7 +1866,21 @@
                 <w:rStyle w:val="Lienhypertexte"/>
                 <w:noProof/>
               </w:rPr>
-              <w:t>La vue de gestion des joueurs(gestionJoueur-view.inc.php)</w:t>
+              <w:t>La vue de gestion des joueurs</w:t>
+            </w:r>
+            <w:r>
+              <w:rPr>
+                <w:rStyle w:val="Lienhypertexte"/>
+                <w:noProof/>
+              </w:rPr>
+              <w:t xml:space="preserve"> </w:t>
+            </w:r>
+            <w:r>
+              <w:rPr>
+                <w:rStyle w:val="Lienhypertexte"/>
+                <w:noProof/>
+              </w:rPr>
+              <w:t>(gestionJoueur-view.inc.php)</w:t>
             </w:r>
             <w:r>
               <w:rPr>
@@ -1878,7 +1955,21 @@
                 <w:rStyle w:val="Lienhypertexte"/>
                 <w:noProof/>
               </w:rPr>
-              <w:t>La vue de modification des joueurs(modificationJoueur-view.inc.php)</w:t>
+              <w:t>La vue de modification des joueurs</w:t>
+            </w:r>
+            <w:r>
+              <w:rPr>
+                <w:rStyle w:val="Lienhypertexte"/>
+                <w:noProof/>
+              </w:rPr>
+              <w:t xml:space="preserve"> </w:t>
+            </w:r>
+            <w:r>
+              <w:rPr>
+                <w:rStyle w:val="Lienhypertexte"/>
+                <w:noProof/>
+              </w:rPr>
+              <w:t>(modificationJoueur-view.inc.php)</w:t>
             </w:r>
             <w:r>
               <w:rPr>
@@ -1953,7 +2044,21 @@
                 <w:rStyle w:val="Lienhypertexte"/>
                 <w:noProof/>
               </w:rPr>
-              <w:t>La vue de transfert des joueurs(transfertJoueur-view.inc.php)</w:t>
+              <w:t>La vue de transfert des joueurs</w:t>
+            </w:r>
+            <w:r>
+              <w:rPr>
+                <w:rStyle w:val="Lienhypertexte"/>
+                <w:noProof/>
+              </w:rPr>
+              <w:t xml:space="preserve"> </w:t>
+            </w:r>
+            <w:r>
+              <w:rPr>
+                <w:rStyle w:val="Lienhypertexte"/>
+                <w:noProof/>
+              </w:rPr>
+              <w:t>(transfertJoueur-view.inc.php)</w:t>
             </w:r>
             <w:r>
               <w:rPr>
@@ -2028,7 +2133,21 @@
                 <w:rStyle w:val="Lienhypertexte"/>
                 <w:noProof/>
               </w:rPr>
-              <w:t>La vue d’affichage de l’historique des joueurs(historique-view.inc.php)</w:t>
+              <w:t>La vue d’affichage de l’historique des joueurs</w:t>
+            </w:r>
+            <w:r>
+              <w:rPr>
+                <w:rStyle w:val="Lienhypertexte"/>
+                <w:noProof/>
+              </w:rPr>
+              <w:t xml:space="preserve"> </w:t>
+            </w:r>
+            <w:r>
+              <w:rPr>
+                <w:rStyle w:val="Lienhypertexte"/>
+                <w:noProof/>
+              </w:rPr>
+              <w:t>(historique-view.inc.php)</w:t>
             </w:r>
             <w:r>
               <w:rPr>
@@ -2103,7 +2222,21 @@
                 <w:rStyle w:val="Lienhypertexte"/>
                 <w:noProof/>
               </w:rPr>
-              <w:t>La vue de gestion des clubs(creaclub-view.inc.php)</w:t>
+              <w:t>La vue de gestion des clubs</w:t>
+            </w:r>
+            <w:r>
+              <w:rPr>
+                <w:rStyle w:val="Lienhypertexte"/>
+                <w:noProof/>
+              </w:rPr>
+              <w:t xml:space="preserve"> </w:t>
+            </w:r>
+            <w:r>
+              <w:rPr>
+                <w:rStyle w:val="Lienhypertexte"/>
+                <w:noProof/>
+              </w:rPr>
+              <w:t>(creaclub-view.inc.php)</w:t>
             </w:r>
             <w:r>
               <w:rPr>
@@ -2178,7 +2311,21 @@
                 <w:rStyle w:val="Lienhypertexte"/>
                 <w:noProof/>
               </w:rPr>
-              <w:t>La vue de modification des clubs(modifclub-view.inc.php)</w:t>
+              <w:t>La vue de modification des clubs</w:t>
+            </w:r>
+            <w:r>
+              <w:rPr>
+                <w:rStyle w:val="Lienhypertexte"/>
+                <w:noProof/>
+              </w:rPr>
+              <w:t xml:space="preserve"> </w:t>
+            </w:r>
+            <w:r>
+              <w:rPr>
+                <w:rStyle w:val="Lienhypertexte"/>
+                <w:noProof/>
+              </w:rPr>
+              <w:t>(modifclub-view.inc.php)</w:t>
             </w:r>
             <w:r>
               <w:rPr>
@@ -2851,7 +2998,15 @@
       </w:pPr>
       <w:bookmarkStart w:id="0" w:name="_Toc506298683"/>
       <w:r>
-        <w:t>Rappel du cahier de Charges</w:t>
+        <w:t>Rappel du cahier de</w:t>
+      </w:r>
+      <w:r>
+        <w:t>s</w:t>
+      </w:r>
+      <w:bookmarkStart w:id="1" w:name="_GoBack"/>
+      <w:bookmarkEnd w:id="1"/>
+      <w:r>
+        <w:t xml:space="preserve"> Charges</w:t>
       </w:r>
       <w:bookmarkEnd w:id="0"/>
     </w:p>
@@ -2868,7 +3023,49 @@
           <w:sz w:val="24"/>
           <w:szCs w:val="24"/>
         </w:rPr>
-        <w:t>Nous intervenons en tant que membre de SSII DevPlus, dans le cadre d’une mission donné par la ligue de lorraine de football pour mettre en place un outil en ligne qui permettra de gérer les clubs et les joueurs qui en sont membres. Ce joueur pourra par la suite évoluer par la suite on demande donc une solution modulaire assez complète.</w:t>
+        <w:t>Nous intervenons en tant que membre de SSII DevPlus, dans le cadre d’une mission donné</w:t>
+      </w:r>
+      <w:r>
+        <w:rPr>
+          <w:sz w:val="24"/>
+          <w:szCs w:val="24"/>
+        </w:rPr>
+        <w:t>e</w:t>
+      </w:r>
+      <w:r>
+        <w:rPr>
+          <w:sz w:val="24"/>
+          <w:szCs w:val="24"/>
+        </w:rPr>
+        <w:t xml:space="preserve"> par la ligue de lorraine de football pour mettre en place un outil en ligne qui permettra de gérer les clubs et les joueurs qui en sont m</w:t>
+      </w:r>
+      <w:r>
+        <w:rPr>
+          <w:sz w:val="24"/>
+          <w:szCs w:val="24"/>
+        </w:rPr>
+        <w:t xml:space="preserve">embres. Ce joueur pourra </w:t>
+      </w:r>
+      <w:r>
+        <w:rPr>
+          <w:sz w:val="24"/>
+          <w:szCs w:val="24"/>
+        </w:rPr>
+        <w:t>évoluer par la suite</w:t>
+      </w:r>
+      <w:r>
+        <w:rPr>
+          <w:sz w:val="24"/>
+          <w:szCs w:val="24"/>
+        </w:rPr>
+        <w:t>,</w:t>
+      </w:r>
+      <w:r>
+        <w:rPr>
+          <w:sz w:val="24"/>
+          <w:szCs w:val="24"/>
+        </w:rPr>
+        <w:t xml:space="preserve"> on demande donc une solution modulaire assez complète.</w:t>
       </w:r>
     </w:p>
     <w:p>
@@ -2879,11 +3076,11 @@
           <w:numId w:val="17"/>
         </w:numPr>
       </w:pPr>
-      <w:bookmarkStart w:id="1" w:name="_Toc506298684"/>
+      <w:bookmarkStart w:id="2" w:name="_Toc506298684"/>
       <w:r>
         <w:t>Analyse des besoins</w:t>
       </w:r>
-      <w:bookmarkEnd w:id="1"/>
+      <w:bookmarkEnd w:id="2"/>
     </w:p>
     <w:p/>
     <w:p>
@@ -2918,7 +3115,56 @@
           <w:sz w:val="24"/>
           <w:szCs w:val="24"/>
         </w:rPr>
-        <w:t>Le fait de pouvoir identifier chèques ligues pour en avoir un accès protéger.</w:t>
+        <w:t>L</w:t>
+      </w:r>
+      <w:r>
+        <w:rPr>
+          <w:sz w:val="24"/>
+          <w:szCs w:val="24"/>
+        </w:rPr>
+        <w:t xml:space="preserve">e fait de pouvoir identifier </w:t>
+      </w:r>
+      <w:r>
+        <w:rPr>
+          <w:sz w:val="24"/>
+          <w:szCs w:val="24"/>
+        </w:rPr>
+        <w:t>cha</w:t>
+      </w:r>
+      <w:r>
+        <w:rPr>
+          <w:sz w:val="24"/>
+          <w:szCs w:val="24"/>
+        </w:rPr>
+        <w:t>que</w:t>
+      </w:r>
+      <w:r>
+        <w:rPr>
+          <w:sz w:val="24"/>
+          <w:szCs w:val="24"/>
+        </w:rPr>
+        <w:t xml:space="preserve"> </w:t>
+      </w:r>
+      <w:r>
+        <w:rPr>
+          <w:sz w:val="24"/>
+          <w:szCs w:val="24"/>
+        </w:rPr>
+        <w:t>ligue</w:t>
+      </w:r>
+      <w:r>
+        <w:rPr>
+          <w:sz w:val="24"/>
+          <w:szCs w:val="24"/>
+        </w:rPr>
+        <w:t xml:space="preserve"> pour en avoir un accès protégé</w:t>
+      </w:r>
+      <w:r>
+        <w:rPr>
+          <w:sz w:val="24"/>
+          <w:szCs w:val="24"/>
+        </w:rPr>
+        <w:t>.</w:t>
       </w:r>
     </w:p>
     <w:p>
@@ -2938,7 +3184,35 @@
           <w:sz w:val="24"/>
           <w:szCs w:val="24"/>
         </w:rPr>
-        <w:t>D’effectuer des taches de gestions courantes (créée, modifier, supprimer)</w:t>
+        <w:t xml:space="preserve">D’effectuer des </w:t>
+      </w:r>
+      <w:r>
+        <w:rPr>
+          <w:sz w:val="24"/>
+          <w:szCs w:val="24"/>
+        </w:rPr>
+        <w:t>tâ</w:t>
+      </w:r>
+      <w:r>
+        <w:rPr>
+          <w:sz w:val="24"/>
+          <w:szCs w:val="24"/>
+        </w:rPr>
+        <w:t>c</w:t>
+      </w:r>
+      <w:r>
+        <w:rPr>
+          <w:sz w:val="24"/>
+          <w:szCs w:val="24"/>
+        </w:rPr>
+        <w:t>hes de gestions courantes (créer,</w:t>
+      </w:r>
+      <w:r>
+        <w:rPr>
+          <w:sz w:val="24"/>
+          <w:szCs w:val="24"/>
+        </w:rPr>
+        <w:t xml:space="preserve"> modifier, supprimer)</w:t>
       </w:r>
     </w:p>
     <w:p>
@@ -2958,7 +3232,28 @@
           <w:sz w:val="24"/>
           <w:szCs w:val="24"/>
         </w:rPr>
-        <w:t>D’effectuer des taches au niveau des joueurs (modifier, crée, voir la liste des joueurs par catégories).</w:t>
+        <w:t>D’effectuer des tâ</w:t>
+      </w:r>
+      <w:r>
+        <w:rPr>
+          <w:sz w:val="24"/>
+          <w:szCs w:val="24"/>
+        </w:rPr>
+        <w:t xml:space="preserve">ches au niveau des joueurs (modifier, crée, voir la </w:t>
+      </w:r>
+      <w:r>
+        <w:rPr>
+          <w:sz w:val="24"/>
+          <w:szCs w:val="24"/>
+        </w:rPr>
+        <w:t>liste des joueurs par catégorie</w:t>
+      </w:r>
+      <w:r>
+        <w:rPr>
+          <w:sz w:val="24"/>
+          <w:szCs w:val="24"/>
+        </w:rPr>
+        <w:t>).</w:t>
       </w:r>
     </w:p>
     <w:p>
@@ -2989,11 +3284,14 @@
           <w:numId w:val="17"/>
         </w:numPr>
       </w:pPr>
-      <w:bookmarkStart w:id="2" w:name="_Toc506298685"/>
-      <w:r>
-        <w:t>Technologies et méthodes utilisés</w:t>
-      </w:r>
-      <w:bookmarkEnd w:id="2"/>
+      <w:bookmarkStart w:id="3" w:name="_Toc506298685"/>
+      <w:r>
+        <w:t>Technologies et méthodes utilisé</w:t>
+      </w:r>
+      <w:bookmarkEnd w:id="3"/>
+      <w:r>
+        <w:t>es</w:t>
+      </w:r>
     </w:p>
     <w:p/>
     <w:p>
@@ -3181,11 +3479,17 @@
           <w:numId w:val="17"/>
         </w:numPr>
       </w:pPr>
-      <w:bookmarkStart w:id="3" w:name="_Toc506298686"/>
-      <w:r>
-        <w:t>Création du dictionnaire de donnés</w:t>
-      </w:r>
-      <w:bookmarkEnd w:id="3"/>
+      <w:bookmarkStart w:id="4" w:name="_Toc506298686"/>
+      <w:r>
+        <w:t>Création du dictionnaire de donné</w:t>
+      </w:r>
+      <w:r>
+        <w:t>e</w:t>
+      </w:r>
+      <w:r>
+        <w:t>s</w:t>
+      </w:r>
+      <w:bookmarkEnd w:id="4"/>
     </w:p>
     <w:p/>
     <w:tbl>
@@ -4466,11 +4770,11 @@
           <w:numId w:val="17"/>
         </w:numPr>
       </w:pPr>
-      <w:bookmarkStart w:id="4" w:name="_Toc506298687"/>
+      <w:bookmarkStart w:id="5" w:name="_Toc506298687"/>
       <w:r>
         <w:t>Création du modèle physique données MPD</w:t>
       </w:r>
-      <w:bookmarkEnd w:id="4"/>
+      <w:bookmarkEnd w:id="5"/>
       <w:r>
         <w:t xml:space="preserve"> </w:t>
       </w:r>
@@ -4539,11 +4843,11 @@
           <w:numId w:val="17"/>
         </w:numPr>
       </w:pPr>
-      <w:bookmarkStart w:id="5" w:name="_Toc506298688"/>
+      <w:bookmarkStart w:id="6" w:name="_Toc506298688"/>
       <w:r>
         <w:t>Détermination des fonctions à implémenter :</w:t>
       </w:r>
-      <w:bookmarkEnd w:id="5"/>
+      <w:bookmarkEnd w:id="6"/>
     </w:p>
     <w:p/>
     <w:p>
@@ -4565,6 +4869,13 @@
         </w:rPr>
         <w:t>Dans un premier temps il faudra pouvoir identifier un Directeur de sa ligue par un identifiant et un mot de passe</w:t>
       </w:r>
+      <w:r>
+        <w:rPr>
+          <w:sz w:val="24"/>
+          <w:szCs w:val="24"/>
+        </w:rPr>
+        <w:t>.</w:t>
+      </w:r>
     </w:p>
     <w:p>
       <w:pPr>
@@ -4583,7 +4894,49 @@
           <w:sz w:val="24"/>
           <w:szCs w:val="24"/>
         </w:rPr>
-        <w:t>En fonction de la ligue à laquelle appartient le directeur il ne pourra interagir uniquement qu’avec les clubs et les joueurs rattaché à sa propre ligue</w:t>
+        <w:t>En fonction de la ligue à laquelle appartien</w:t>
+      </w:r>
+      <w:r>
+        <w:rPr>
+          <w:sz w:val="24"/>
+          <w:szCs w:val="24"/>
+        </w:rPr>
+        <w:t>t le directeur il ne pourra inte</w:t>
+      </w:r>
+      <w:r>
+        <w:rPr>
+          <w:sz w:val="24"/>
+          <w:szCs w:val="24"/>
+        </w:rPr>
+        <w:t>ragir</w:t>
+      </w:r>
+      <w:r>
+        <w:rPr>
+          <w:sz w:val="24"/>
+          <w:szCs w:val="24"/>
+        </w:rPr>
+        <w:t xml:space="preserve"> uniquement qu’avec les clubs et les joueurs rattaché</w:t>
+      </w:r>
+      <w:r>
+        <w:rPr>
+          <w:sz w:val="24"/>
+          <w:szCs w:val="24"/>
+        </w:rPr>
+        <w:t>s</w:t>
+      </w:r>
+      <w:r>
+        <w:rPr>
+          <w:sz w:val="24"/>
+          <w:szCs w:val="24"/>
+        </w:rPr>
+        <w:t xml:space="preserve"> à sa propre ligue</w:t>
+      </w:r>
+      <w:r>
+        <w:rPr>
+          <w:sz w:val="24"/>
+          <w:szCs w:val="24"/>
+        </w:rPr>
+        <w:t>.</w:t>
       </w:r>
     </w:p>
     <w:p>
@@ -4604,7 +4957,21 @@
           <w:szCs w:val="24"/>
         </w:rPr>
         <w:lastRenderedPageBreak/>
-        <w:t>Crée un joueur</w:t>
+        <w:t>Crée</w:t>
+      </w:r>
+      <w:r>
+        <w:rPr>
+          <w:sz w:val="24"/>
+          <w:szCs w:val="24"/>
+        </w:rPr>
+        <w:t>r</w:t>
+      </w:r>
+      <w:r>
+        <w:rPr>
+          <w:sz w:val="24"/>
+          <w:szCs w:val="24"/>
+        </w:rPr>
+        <w:t xml:space="preserve"> un joueur</w:t>
       </w:r>
     </w:p>
     <w:p>
@@ -4644,7 +5011,21 @@
           <w:sz w:val="24"/>
           <w:szCs w:val="24"/>
         </w:rPr>
-        <w:t>Crée un Club</w:t>
+        <w:t>Crée</w:t>
+      </w:r>
+      <w:r>
+        <w:rPr>
+          <w:sz w:val="24"/>
+          <w:szCs w:val="24"/>
+        </w:rPr>
+        <w:t>r</w:t>
+      </w:r>
+      <w:r>
+        <w:rPr>
+          <w:sz w:val="24"/>
+          <w:szCs w:val="24"/>
+        </w:rPr>
+        <w:t xml:space="preserve"> un Club</w:t>
       </w:r>
     </w:p>
     <w:p>
@@ -4704,7 +5085,21 @@
           <w:sz w:val="24"/>
           <w:szCs w:val="24"/>
         </w:rPr>
-        <w:t>Garder un historique des clubs fréquenté par les joueurs.</w:t>
+        <w:t>Garder un historique des clubs fréquenté</w:t>
+      </w:r>
+      <w:r>
+        <w:rPr>
+          <w:sz w:val="24"/>
+          <w:szCs w:val="24"/>
+        </w:rPr>
+        <w:t>s</w:t>
+      </w:r>
+      <w:r>
+        <w:rPr>
+          <w:sz w:val="24"/>
+          <w:szCs w:val="24"/>
+        </w:rPr>
+        <w:t xml:space="preserve"> par les joueurs.</w:t>
       </w:r>
     </w:p>
     <w:p>
@@ -4720,11 +5115,11 @@
           <w:numId w:val="17"/>
         </w:numPr>
       </w:pPr>
-      <w:bookmarkStart w:id="6" w:name="_Toc506298689"/>
+      <w:bookmarkStart w:id="7" w:name="_Toc506298689"/>
       <w:r>
         <w:t>Développement de l’application</w:t>
       </w:r>
-      <w:bookmarkEnd w:id="6"/>
+      <w:bookmarkEnd w:id="7"/>
     </w:p>
     <w:p>
       <w:pPr>
@@ -4734,11 +5129,14 @@
           <w:numId w:val="16"/>
         </w:numPr>
       </w:pPr>
-      <w:bookmarkStart w:id="7" w:name="_Toc506298690"/>
-      <w:r>
-        <w:t>Le Schémas Mental</w:t>
-      </w:r>
-      <w:bookmarkEnd w:id="7"/>
+      <w:bookmarkStart w:id="8" w:name="_Toc506298690"/>
+      <w:r>
+        <w:t>Le Schéma</w:t>
+      </w:r>
+      <w:r>
+        <w:t xml:space="preserve"> Mental</w:t>
+      </w:r>
+      <w:bookmarkEnd w:id="8"/>
     </w:p>
     <w:p/>
     <w:p>
@@ -4753,7 +5151,49 @@
           <w:sz w:val="24"/>
           <w:szCs w:val="24"/>
         </w:rPr>
-        <w:t xml:space="preserve"> Dans un premier temps j’ai créé un diagramme des cas d’utilisation pour modéliser clairement les futures fonctionnalités du site à implémenter. Ce schéma mental à pour but de simplifier notre travail d’analyse pour mettre en évidence les différentes fonctionnalités et les pages à crée pour permettre ‘organiser au mieux le travail à accomplir.</w:t>
+        <w:t xml:space="preserve"> Dans un premier temps j’ai créé un diagramme des cas d’utilisation pour modéliser clairement les futures fonctionnalités du site à implémenter. Ce schéma mental </w:t>
+      </w:r>
+      <w:r>
+        <w:rPr>
+          <w:sz w:val="24"/>
+          <w:szCs w:val="24"/>
+        </w:rPr>
+        <w:t>a</w:t>
+      </w:r>
+      <w:r>
+        <w:rPr>
+          <w:sz w:val="24"/>
+          <w:szCs w:val="24"/>
+        </w:rPr>
+        <w:t xml:space="preserve"> pour but de simplifier notre travail d’analyse pour mettre en évidence les différentes fonctionnalités et l</w:t>
+      </w:r>
+      <w:r>
+        <w:rPr>
+          <w:sz w:val="24"/>
+          <w:szCs w:val="24"/>
+        </w:rPr>
+        <w:t>es pages à crée</w:t>
+      </w:r>
+      <w:r>
+        <w:rPr>
+          <w:sz w:val="24"/>
+          <w:szCs w:val="24"/>
+        </w:rPr>
+        <w:t>r</w:t>
+      </w:r>
+      <w:r>
+        <w:rPr>
+          <w:sz w:val="24"/>
+          <w:szCs w:val="24"/>
+        </w:rPr>
+        <w:t xml:space="preserve"> pour permettre </w:t>
+      </w:r>
+      <w:r>
+        <w:rPr>
+          <w:sz w:val="24"/>
+          <w:szCs w:val="24"/>
+        </w:rPr>
+        <w:t>organiser au mieux le travail à accomplir.</w:t>
       </w:r>
     </w:p>
     <w:p>
@@ -4857,11 +5297,11 @@
           <w:numId w:val="16"/>
         </w:numPr>
       </w:pPr>
-      <w:bookmarkStart w:id="8" w:name="_Toc506298691"/>
+      <w:bookmarkStart w:id="9" w:name="_Toc506298691"/>
       <w:r>
         <w:t>Maquette de L’IHM</w:t>
       </w:r>
-      <w:bookmarkEnd w:id="8"/>
+      <w:bookmarkEnd w:id="9"/>
     </w:p>
     <w:p/>
     <w:p>
@@ -4877,7 +5317,63 @@
           <w:szCs w:val="24"/>
         </w:rPr>
         <w:lastRenderedPageBreak/>
-        <w:t>Pour avoir une idée claire de l’interface du site la création d’une maquette d’IHM (Interaction Homme Machine) était obligatoire pour bien définir comme le site serait construit et comment serait fait son interface. On à donc modéliser grâce à Balzamicq Mookup des maquettes de l’IHM de notre futur Site.</w:t>
+        <w:t>Pour avoir une idée claire de l’interface du site la création d’une maquette d’IHM (Interaction Homme Machine) était obligatoire pour bien défi</w:t>
+      </w:r>
+      <w:r>
+        <w:rPr>
+          <w:sz w:val="24"/>
+          <w:szCs w:val="24"/>
+        </w:rPr>
+        <w:t>nir comment</w:t>
+      </w:r>
+      <w:r>
+        <w:rPr>
+          <w:sz w:val="24"/>
+          <w:szCs w:val="24"/>
+        </w:rPr>
+        <w:t xml:space="preserve"> le site serait construit et comment serait fait son interface. On </w:t>
+      </w:r>
+      <w:r>
+        <w:rPr>
+          <w:sz w:val="24"/>
+          <w:szCs w:val="24"/>
+        </w:rPr>
+        <w:t>a</w:t>
+      </w:r>
+      <w:r>
+        <w:rPr>
+          <w:sz w:val="24"/>
+          <w:szCs w:val="24"/>
+        </w:rPr>
+        <w:t xml:space="preserve"> donc </w:t>
+      </w:r>
+      <w:r>
+        <w:rPr>
+          <w:sz w:val="24"/>
+          <w:szCs w:val="24"/>
+        </w:rPr>
+        <w:t>modélisé</w:t>
+      </w:r>
+      <w:r>
+        <w:rPr>
+          <w:sz w:val="24"/>
+          <w:szCs w:val="24"/>
+        </w:rPr>
+        <w:t xml:space="preserve"> grâce à Balzamicq Mookup des maq</w:t>
+      </w:r>
+      <w:r>
+        <w:rPr>
+          <w:sz w:val="24"/>
+          <w:szCs w:val="24"/>
+        </w:rPr>
+        <w:t>uettes de l’IHM de notre futur s</w:t>
+      </w:r>
+      <w:r>
+        <w:rPr>
+          <w:sz w:val="24"/>
+          <w:szCs w:val="24"/>
+        </w:rPr>
+        <w:t>ite.</w:t>
       </w:r>
     </w:p>
     <w:p>
@@ -4972,7 +5468,21 @@
           <w:sz w:val="24"/>
           <w:szCs w:val="24"/>
         </w:rPr>
-        <w:t>En cas de connexion erroné on affichera aussi des messages</w:t>
+        <w:t>En cas de connexion erroné</w:t>
+      </w:r>
+      <w:r>
+        <w:rPr>
+          <w:sz w:val="24"/>
+          <w:szCs w:val="24"/>
+        </w:rPr>
+        <w:t>e</w:t>
+      </w:r>
+      <w:r>
+        <w:rPr>
+          <w:sz w:val="24"/>
+          <w:szCs w:val="24"/>
+        </w:rPr>
+        <w:t xml:space="preserve"> on affichera aussi des messages</w:t>
       </w:r>
     </w:p>
     <w:p>
@@ -5101,7 +5611,35 @@
           <w:sz w:val="24"/>
           <w:szCs w:val="24"/>
         </w:rPr>
-        <w:t>Une barre de navigation qui sera implémenter sur toutes les vues ou l’utilisateur est connecté</w:t>
+        <w:t>Une barre d</w:t>
+      </w:r>
+      <w:r>
+        <w:rPr>
+          <w:sz w:val="24"/>
+          <w:szCs w:val="24"/>
+        </w:rPr>
+        <w:t>e navigation qui sera implémentée</w:t>
+      </w:r>
+      <w:r>
+        <w:rPr>
+          <w:sz w:val="24"/>
+          <w:szCs w:val="24"/>
+        </w:rPr>
+        <w:t xml:space="preserve"> sur toutes les vu</w:t>
+      </w:r>
+      <w:r>
+        <w:rPr>
+          <w:sz w:val="24"/>
+          <w:szCs w:val="24"/>
+        </w:rPr>
+        <w:t>es où</w:t>
+      </w:r>
+      <w:r>
+        <w:rPr>
+          <w:sz w:val="24"/>
+          <w:szCs w:val="24"/>
+        </w:rPr>
+        <w:t xml:space="preserve"> l’utilisateur est connecté</w:t>
       </w:r>
     </w:p>
     <w:p>
@@ -5171,7 +5709,21 @@
           <w:sz w:val="24"/>
           <w:szCs w:val="24"/>
         </w:rPr>
-        <w:t xml:space="preserve"> des clubs et pour finir un bouton de retour à la page d’accueil ou nous sommes à présent.</w:t>
+        <w:t xml:space="preserve"> des clubs et pour finir un bouton </w:t>
+      </w:r>
+      <w:r>
+        <w:rPr>
+          <w:sz w:val="24"/>
+          <w:szCs w:val="24"/>
+        </w:rPr>
+        <w:t>de retour à la page d’accueil où</w:t>
+      </w:r>
+      <w:r>
+        <w:rPr>
+          <w:sz w:val="24"/>
+          <w:szCs w:val="24"/>
+        </w:rPr>
+        <w:t xml:space="preserve"> nous sommes à présent.</w:t>
       </w:r>
     </w:p>
     <w:p>
@@ -5257,7 +5809,13 @@
     <w:p/>
     <w:p>
       <w:r>
-        <w:t>Nous devrons aussi crée 2 vues pour gérer d’une part les joueurs de l’autre les clubs :</w:t>
+        <w:t>Nous devrons aussi crée</w:t>
+      </w:r>
+      <w:r>
+        <w:t>r</w:t>
+      </w:r>
+      <w:r>
+        <w:t xml:space="preserve"> 2 vues pour gérer d’une part les joueurs de l’autre les clubs :</w:t>
       </w:r>
     </w:p>
     <w:p>
@@ -5292,14 +5850,35 @@
           <w:sz w:val="24"/>
           <w:szCs w:val="24"/>
         </w:rPr>
-        <w:t>Le bandeau, la barre de navigation et le boutons</w:t>
-      </w:r>
-      <w:r>
-        <w:rPr>
-          <w:sz w:val="24"/>
-          <w:szCs w:val="24"/>
-        </w:rPr>
-        <w:t xml:space="preserve"> qui renvoie aux différentes sections du site web et qui permet aussi de se déconnecter.</w:t>
+        <w:t>Le bandeau, la b</w:t>
+      </w:r>
+      <w:r>
+        <w:rPr>
+          <w:sz w:val="24"/>
+          <w:szCs w:val="24"/>
+        </w:rPr>
+        <w:t>arre de navigation et le bouton</w:t>
+      </w:r>
+      <w:r>
+        <w:rPr>
+          <w:sz w:val="24"/>
+          <w:szCs w:val="24"/>
+        </w:rPr>
+        <w:t xml:space="preserve"> qui renvoie</w:t>
+      </w:r>
+      <w:r>
+        <w:rPr>
+          <w:sz w:val="24"/>
+          <w:szCs w:val="24"/>
+        </w:rPr>
+        <w:t>nt</w:t>
+      </w:r>
+      <w:r>
+        <w:rPr>
+          <w:sz w:val="24"/>
+          <w:szCs w:val="24"/>
+        </w:rPr>
+        <w:t xml:space="preserve"> aux différentes sections du site web et qui permet aussi de se déconnecter.</w:t>
       </w:r>
     </w:p>
     <w:p>
@@ -5319,14 +5898,91 @@
           <w:sz w:val="24"/>
           <w:szCs w:val="24"/>
         </w:rPr>
-        <w:t>Le tableau ou sont affichés tous les joueurs triés par catégories avec un bouton modifier qui revoie sur la vue de modification</w:t>
-      </w:r>
-      <w:r>
-        <w:rPr>
-          <w:sz w:val="24"/>
-          <w:szCs w:val="24"/>
-        </w:rPr>
-        <w:t>, le bouton Transférer qui renvoi à la vue de transfert, ainsi que le bouton Historique qui renvoi à la vue de visualisation de l’historique d’un joueur</w:t>
+        <w:t>Le tableau où</w:t>
+      </w:r>
+      <w:r>
+        <w:rPr>
+          <w:sz w:val="24"/>
+          <w:szCs w:val="24"/>
+        </w:rPr>
+        <w:t xml:space="preserve"> sont affichés tous les joueurs triés</w:t>
+      </w:r>
+      <w:r>
+        <w:rPr>
+          <w:sz w:val="24"/>
+          <w:szCs w:val="24"/>
+        </w:rPr>
+        <w:t xml:space="preserve"> par catégories avec un bouton M</w:t>
+      </w:r>
+      <w:r>
+        <w:rPr>
+          <w:sz w:val="24"/>
+          <w:szCs w:val="24"/>
+        </w:rPr>
+        <w:t>odifier qui re</w:t>
+      </w:r>
+      <w:r>
+        <w:rPr>
+          <w:sz w:val="24"/>
+          <w:szCs w:val="24"/>
+        </w:rPr>
+        <w:t>n</w:t>
+      </w:r>
+      <w:r>
+        <w:rPr>
+          <w:sz w:val="24"/>
+          <w:szCs w:val="24"/>
+        </w:rPr>
+        <w:t>voie sur la vue de modification</w:t>
+      </w:r>
+      <w:r>
+        <w:rPr>
+          <w:sz w:val="24"/>
+          <w:szCs w:val="24"/>
+        </w:rPr>
+        <w:t xml:space="preserve">, le bouton </w:t>
+      </w:r>
+      <w:r>
+        <w:rPr>
+          <w:sz w:val="24"/>
+          <w:szCs w:val="24"/>
+        </w:rPr>
+        <w:t>T</w:t>
+      </w:r>
+      <w:r>
+        <w:rPr>
+          <w:sz w:val="24"/>
+          <w:szCs w:val="24"/>
+        </w:rPr>
+        <w:t>ransférer qui renvoi</w:t>
+      </w:r>
+      <w:r>
+        <w:rPr>
+          <w:sz w:val="24"/>
+          <w:szCs w:val="24"/>
+        </w:rPr>
+        <w:t>e</w:t>
+      </w:r>
+      <w:r>
+        <w:rPr>
+          <w:sz w:val="24"/>
+          <w:szCs w:val="24"/>
+        </w:rPr>
+        <w:t xml:space="preserve"> à la vue de transfert, ainsi que le bouton Historique qui renvoi</w:t>
+      </w:r>
+      <w:r>
+        <w:rPr>
+          <w:sz w:val="24"/>
+          <w:szCs w:val="24"/>
+        </w:rPr>
+        <w:t>e</w:t>
+      </w:r>
+      <w:r>
+        <w:rPr>
+          <w:sz w:val="24"/>
+          <w:szCs w:val="24"/>
+        </w:rPr>
+        <w:t xml:space="preserve"> à la vue de visualisation de l’historique d’un joueur</w:t>
       </w:r>
       <w:r>
         <w:rPr>
@@ -5469,7 +6125,13 @@
         <w:t>La vue de modification (qui est construite de la même façon qu’il s’agisse de la gestion des clubs ou des joueurs) </w:t>
       </w:r>
       <w:r>
-        <w:t xml:space="preserve">qui permet de modifier un joueur présélectionner dans le tableau de la vue de gestion des joueurs </w:t>
+        <w:t xml:space="preserve">qui permet de modifier un joueur </w:t>
+      </w:r>
+      <w:r>
+        <w:t>présélectionné</w:t>
+      </w:r>
+      <w:r>
+        <w:t xml:space="preserve"> dans le tableau de la vue de gestion des joueurs </w:t>
       </w:r>
       <w:r>
         <w:t>:</w:t>
@@ -5683,21 +6345,21 @@
           <w:sz w:val="24"/>
           <w:szCs w:val="24"/>
         </w:rPr>
-        <w:t xml:space="preserve">La vue d’affichage de l’historique du joueur où l’on pourra voir les différents transferts du joueur, leur date </w:t>
-      </w:r>
-      <w:r>
-        <w:rPr>
-          <w:sz w:val="24"/>
-          <w:szCs w:val="24"/>
-        </w:rPr>
-        <w:t>...</w:t>
-      </w:r>
-      <w:r>
-        <w:rPr>
-          <w:sz w:val="24"/>
-          <w:szCs w:val="24"/>
-        </w:rPr>
-        <w:t>. :</w:t>
+        <w:t>La vue d’affichage de l’historique du joueur où l’on pourra voir les différents transferts du joueur, leur date</w:t>
+      </w:r>
+      <w:r>
+        <w:rPr>
+          <w:sz w:val="24"/>
+          <w:szCs w:val="24"/>
+        </w:rPr>
+        <w:t xml:space="preserve"> …</w:t>
+      </w:r>
+      <w:r>
+        <w:rPr>
+          <w:sz w:val="24"/>
+          <w:szCs w:val="24"/>
+        </w:rPr>
+        <w:t> :</w:t>
       </w:r>
     </w:p>
     <w:p>
@@ -5734,7 +6396,21 @@
           <w:sz w:val="24"/>
           <w:szCs w:val="24"/>
         </w:rPr>
-        <w:t>Pour finir la vue de création d’un joueur qui permet de crée un nouveau joueur :</w:t>
+        <w:t>Pour finir la vue de création d’un joueur qui permet de crée</w:t>
+      </w:r>
+      <w:r>
+        <w:rPr>
+          <w:sz w:val="24"/>
+          <w:szCs w:val="24"/>
+        </w:rPr>
+        <w:t>er</w:t>
+      </w:r>
+      <w:r>
+        <w:rPr>
+          <w:sz w:val="24"/>
+          <w:szCs w:val="24"/>
+        </w:rPr>
+        <w:t xml:space="preserve"> un nouveau joueur :</w:t>
       </w:r>
     </w:p>
     <w:p>
@@ -5984,7 +6660,14 @@
           <w:sz w:val="24"/>
           <w:szCs w:val="24"/>
         </w:rPr>
-        <w:t>Le bandeau, la barre de navigation et le boutons</w:t>
+        <w:t>Le bandeau, la b</w:t>
+      </w:r>
+      <w:r>
+        <w:rPr>
+          <w:sz w:val="24"/>
+          <w:szCs w:val="24"/>
+        </w:rPr>
+        <w:t>arre de navigation et le bouton</w:t>
       </w:r>
     </w:p>
     <w:p>
@@ -6004,7 +6687,28 @@
           <w:sz w:val="24"/>
           <w:szCs w:val="24"/>
         </w:rPr>
-        <w:t>Le tableau ou sont affichés tous les clubs triés avec un bouton modifier qui revoie sur la vue de modification que l’on verra ensuite</w:t>
+        <w:t>Le tableau où</w:t>
+      </w:r>
+      <w:r>
+        <w:rPr>
+          <w:sz w:val="24"/>
+          <w:szCs w:val="24"/>
+        </w:rPr>
+        <w:t xml:space="preserve"> sont affichés tous les clubs triés avec un bouton modifier qui re</w:t>
+      </w:r>
+      <w:r>
+        <w:rPr>
+          <w:sz w:val="24"/>
+          <w:szCs w:val="24"/>
+        </w:rPr>
+        <w:t>n</w:t>
+      </w:r>
+      <w:r>
+        <w:rPr>
+          <w:sz w:val="24"/>
+          <w:szCs w:val="24"/>
+        </w:rPr>
+        <w:t>voie sur la vue de modification que l’on verra ensuite</w:t>
       </w:r>
       <w:r>
         <w:rPr>
@@ -6226,7 +6930,21 @@
           <w:sz w:val="24"/>
           <w:szCs w:val="24"/>
         </w:rPr>
-        <w:t>Pour finir nous aurons la vue de modification donc seul la form change quand il s’agit des joueurs ou des clubs, sachant que l’accès à cette vue est déclenché par pression sur le bouton modifier dans le tableau</w:t>
+        <w:t>Pour finir nous aurons la vue de modification donc seul la form change quand il s’agit des joueurs ou des clubs, sachant que l’accès à cette vue est déclenché</w:t>
+      </w:r>
+      <w:r>
+        <w:rPr>
+          <w:sz w:val="24"/>
+          <w:szCs w:val="24"/>
+        </w:rPr>
+        <w:t>e</w:t>
+      </w:r>
+      <w:r>
+        <w:rPr>
+          <w:sz w:val="24"/>
+          <w:szCs w:val="24"/>
+        </w:rPr>
+        <w:t xml:space="preserve"> par pression sur le bouton modifier dans le tableau</w:t>
       </w:r>
     </w:p>
     <w:p>
@@ -6370,11 +7088,11 @@
           <w:numId w:val="16"/>
         </w:numPr>
       </w:pPr>
-      <w:bookmarkStart w:id="9" w:name="_Toc506298692"/>
+      <w:bookmarkStart w:id="10" w:name="_Toc506298692"/>
       <w:r>
         <w:t>Préparation de l’espace de travail</w:t>
       </w:r>
-      <w:bookmarkEnd w:id="9"/>
+      <w:bookmarkEnd w:id="10"/>
     </w:p>
     <w:p/>
     <w:p>
@@ -6389,7 +7107,21 @@
           <w:sz w:val="24"/>
           <w:szCs w:val="24"/>
         </w:rPr>
-        <w:t>Dans un premier temps pour toute programmation MVC il est nécessaire de crée à la racine du dossier contenant le projet :</w:t>
+        <w:t>Dans un premier temps pour toute programmation MVC il est nécessaire de crée</w:t>
+      </w:r>
+      <w:r>
+        <w:rPr>
+          <w:sz w:val="24"/>
+          <w:szCs w:val="24"/>
+        </w:rPr>
+        <w:t>r</w:t>
+      </w:r>
+      <w:r>
+        <w:rPr>
+          <w:sz w:val="24"/>
+          <w:szCs w:val="24"/>
+        </w:rPr>
+        <w:t xml:space="preserve"> à la racine du dossier contenant le projet :</w:t>
       </w:r>
     </w:p>
     <w:p>
@@ -6612,11 +7344,11 @@
           <w:numId w:val="16"/>
         </w:numPr>
       </w:pPr>
-      <w:bookmarkStart w:id="10" w:name="_Toc506298693"/>
+      <w:bookmarkStart w:id="11" w:name="_Toc506298693"/>
       <w:r>
         <w:t>Création des méthodes</w:t>
       </w:r>
-      <w:bookmarkEnd w:id="10"/>
+      <w:bookmarkEnd w:id="11"/>
     </w:p>
     <w:p>
       <w:pPr>
@@ -6653,30 +7385,58 @@
           <w:sz w:val="24"/>
           <w:szCs w:val="24"/>
         </w:rPr>
-        <w:t>Tout d’abord il faut savoir que ces méthodes sont localisés dans le fichier FFF_intranet-modele.inc.php dans la classe PdoFFF qui crée une unique connexion à la base et permet d’éviter les conflits dans le connexions</w:t>
-      </w:r>
-    </w:p>
-    <w:p>
-      <w:pPr>
-        <w:rPr>
-          <w:sz w:val="24"/>
-          <w:szCs w:val="24"/>
-        </w:rPr>
-      </w:pPr>
-    </w:p>
-    <w:p>
-      <w:pPr>
-        <w:rPr>
-          <w:sz w:val="24"/>
-          <w:szCs w:val="24"/>
-        </w:rPr>
-      </w:pPr>
-      <w:r>
-        <w:rPr>
-          <w:sz w:val="24"/>
-          <w:szCs w:val="24"/>
-        </w:rPr>
-        <w:t>Les différentes méthodes utlisés sont :</w:t>
+        <w:t xml:space="preserve">Tout d’abord il faut savoir que ces méthodes sont </w:t>
+      </w:r>
+      <w:r>
+        <w:rPr>
+          <w:sz w:val="24"/>
+          <w:szCs w:val="24"/>
+        </w:rPr>
+        <w:t>localisées</w:t>
+      </w:r>
+      <w:r>
+        <w:rPr>
+          <w:sz w:val="24"/>
+          <w:szCs w:val="24"/>
+        </w:rPr>
+        <w:t xml:space="preserve"> dans le fichier FFF_intranet-modele.inc.php dans la classe PdoFFF qui crée une unique connexion à la base et permet d’éviter les conflits dans </w:t>
+      </w:r>
+      <w:r>
+        <w:rPr>
+          <w:sz w:val="24"/>
+          <w:szCs w:val="24"/>
+        </w:rPr>
+        <w:t>la connexion</w:t>
+      </w:r>
+    </w:p>
+    <w:p>
+      <w:pPr>
+        <w:rPr>
+          <w:sz w:val="24"/>
+          <w:szCs w:val="24"/>
+        </w:rPr>
+      </w:pPr>
+    </w:p>
+    <w:p>
+      <w:pPr>
+        <w:rPr>
+          <w:sz w:val="24"/>
+          <w:szCs w:val="24"/>
+        </w:rPr>
+      </w:pPr>
+      <w:r>
+        <w:rPr>
+          <w:sz w:val="24"/>
+          <w:szCs w:val="24"/>
+        </w:rPr>
+        <w:t>Les différentes méthodes utilisées</w:t>
+      </w:r>
+      <w:r>
+        <w:rPr>
+          <w:sz w:val="24"/>
+          <w:szCs w:val="24"/>
+        </w:rPr>
+        <w:t xml:space="preserve"> sont :</w:t>
       </w:r>
     </w:p>
     <w:p>
@@ -6738,7 +7498,21 @@
           <w:sz w:val="24"/>
           <w:szCs w:val="24"/>
         </w:rPr>
-        <w:t> : qui permettra de vérifier si un utilisateur est bien identifier en croisant les données de la base de données avec les données rentrées par l’utilisateur, si les deux paramètres sont bons alors on changera la variable session état afin de renvoyer la vue</w:t>
+        <w:t> : qui permettra de vérifier si un</w:t>
+      </w:r>
+      <w:r>
+        <w:rPr>
+          <w:sz w:val="24"/>
+          <w:szCs w:val="24"/>
+        </w:rPr>
+        <w:t xml:space="preserve"> utilisateur est bien identifié</w:t>
+      </w:r>
+      <w:r>
+        <w:rPr>
+          <w:sz w:val="24"/>
+          <w:szCs w:val="24"/>
+        </w:rPr>
+        <w:t xml:space="preserve"> en croisant les données de la base de données avec les données rentrées par l’utilisateur, si les deux paramètres sont bons alors on changera la variable session état afin de renvoyer la vue</w:t>
       </w:r>
       <w:r>
         <w:rPr>
@@ -6759,14 +7533,56 @@
           <w:sz w:val="24"/>
           <w:szCs w:val="24"/>
         </w:rPr>
-        <w:t xml:space="preserve">. Tout ceci </w:t>
-      </w:r>
-      <w:r>
-        <w:rPr>
-          <w:sz w:val="24"/>
-          <w:szCs w:val="24"/>
-        </w:rPr>
-        <w:t xml:space="preserve"> donne accès aux autres fonctionnalités a la personne authentifier, en revanche si les identifiants et mot de passes sont erronés alors on renvoi un message d’erreur et on recharge la page de connexion.</w:t>
+        <w:t xml:space="preserve">. Tout </w:t>
+      </w:r>
+      <w:r>
+        <w:rPr>
+          <w:sz w:val="24"/>
+          <w:szCs w:val="24"/>
+        </w:rPr>
+        <w:t xml:space="preserve">ceci </w:t>
+      </w:r>
+      <w:r>
+        <w:rPr>
+          <w:sz w:val="24"/>
+          <w:szCs w:val="24"/>
+        </w:rPr>
+        <w:t>donne</w:t>
+      </w:r>
+      <w:r>
+        <w:rPr>
+          <w:sz w:val="24"/>
+          <w:szCs w:val="24"/>
+        </w:rPr>
+        <w:t xml:space="preserve"> ac</w:t>
+      </w:r>
+      <w:r>
+        <w:rPr>
+          <w:sz w:val="24"/>
+          <w:szCs w:val="24"/>
+        </w:rPr>
+        <w:t>cès aux autres fonctionnalités à la personne authentifiée</w:t>
+      </w:r>
+      <w:r>
+        <w:rPr>
+          <w:sz w:val="24"/>
+          <w:szCs w:val="24"/>
+        </w:rPr>
+        <w:t>, en revanche si les identifiants et mot de passes sont erronés alors on renvoi</w:t>
+      </w:r>
+      <w:r>
+        <w:rPr>
+          <w:sz w:val="24"/>
+          <w:szCs w:val="24"/>
+        </w:rPr>
+        <w:t>e</w:t>
+      </w:r>
+      <w:r>
+        <w:rPr>
+          <w:sz w:val="24"/>
+          <w:szCs w:val="24"/>
+        </w:rPr>
+        <w:t xml:space="preserve"> un message d’erreur et on recharge la page de connexion.</w:t>
       </w:r>
     </w:p>
     <w:p>
@@ -6853,7 +7669,35 @@
           <w:sz w:val="24"/>
           <w:szCs w:val="24"/>
         </w:rPr>
-        <w:t>getCategDeroulante(idCateg : int) cette méthode plus particulière renvoi la liste des catégories, et si l’on passe en paramètre un idcateg alors cette méthode enlève la catégorie passé en paramètre de la liste.</w:t>
+        <w:t>getCategDeroulante(idCateg : int) cette méthode plus particulière renvoi</w:t>
+      </w:r>
+      <w:r>
+        <w:rPr>
+          <w:sz w:val="24"/>
+          <w:szCs w:val="24"/>
+        </w:rPr>
+        <w:t>e</w:t>
+      </w:r>
+      <w:r>
+        <w:rPr>
+          <w:sz w:val="24"/>
+          <w:szCs w:val="24"/>
+        </w:rPr>
+        <w:t xml:space="preserve"> la liste des catégories, et si l’on passe en paramètre un idcateg alors cette méthode enlève la catégorie passé</w:t>
+      </w:r>
+      <w:r>
+        <w:rPr>
+          <w:sz w:val="24"/>
+          <w:szCs w:val="24"/>
+        </w:rPr>
+        <w:t>e</w:t>
+      </w:r>
+      <w:r>
+        <w:rPr>
+          <w:sz w:val="24"/>
+          <w:szCs w:val="24"/>
+        </w:rPr>
+        <w:t xml:space="preserve"> en paramètre de la liste.</w:t>
       </w:r>
     </w:p>
     <w:p>
@@ -6873,7 +7717,49 @@
           <w:sz w:val="24"/>
           <w:szCs w:val="24"/>
         </w:rPr>
-        <w:t>getCategNBDeroulante(idCateg : int) cette méthode plus particulière renvoi le nombre de catégories, et si l’on passe en paramètre un idcateg alors cette méthode enlève la catégorie passé en paramètre de la liste et renvoi alors le nombre de catégorie - 1</w:t>
+        <w:t>getCategNBDeroulante(idCateg : int) cette méthode plus particulière renvoi</w:t>
+      </w:r>
+      <w:r>
+        <w:rPr>
+          <w:sz w:val="24"/>
+          <w:szCs w:val="24"/>
+        </w:rPr>
+        <w:t>e</w:t>
+      </w:r>
+      <w:r>
+        <w:rPr>
+          <w:sz w:val="24"/>
+          <w:szCs w:val="24"/>
+        </w:rPr>
+        <w:t xml:space="preserve"> le nombre de catégories, et si l’on passe en paramètre un idcateg alors cette méthode enlève la catégorie passé</w:t>
+      </w:r>
+      <w:r>
+        <w:rPr>
+          <w:sz w:val="24"/>
+          <w:szCs w:val="24"/>
+        </w:rPr>
+        <w:t>e</w:t>
+      </w:r>
+      <w:r>
+        <w:rPr>
+          <w:sz w:val="24"/>
+          <w:szCs w:val="24"/>
+        </w:rPr>
+        <w:t xml:space="preserve"> en paramètre de la liste et renvoi</w:t>
+      </w:r>
+      <w:r>
+        <w:rPr>
+          <w:sz w:val="24"/>
+          <w:szCs w:val="24"/>
+        </w:rPr>
+        <w:t>e</w:t>
+      </w:r>
+      <w:r>
+        <w:rPr>
+          <w:sz w:val="24"/>
+          <w:szCs w:val="24"/>
+        </w:rPr>
+        <w:t xml:space="preserve"> alors le nombre de catégorie - 1</w:t>
       </w:r>
     </w:p>
     <w:p>
@@ -6961,14 +7847,133 @@
           <w:sz w:val="24"/>
           <w:szCs w:val="24"/>
         </w:rPr>
-        <w:t>Creajoueurs(nom,prenom,categorie,adresse,ville,pays,email,telephone,club) :</w:t>
-      </w:r>
-      <w:r>
-        <w:rPr>
-          <w:sz w:val="24"/>
-          <w:szCs w:val="24"/>
-        </w:rPr>
-        <w:t xml:space="preserve"> qui permet de crée un joueur en</w:t>
+        <w:t>Creajoueurs(nom,</w:t>
+      </w:r>
+      <w:r>
+        <w:rPr>
+          <w:sz w:val="24"/>
+          <w:szCs w:val="24"/>
+        </w:rPr>
+        <w:t xml:space="preserve"> </w:t>
+      </w:r>
+      <w:r>
+        <w:rPr>
+          <w:sz w:val="24"/>
+          <w:szCs w:val="24"/>
+        </w:rPr>
+        <w:t>prenom,</w:t>
+      </w:r>
+      <w:r>
+        <w:rPr>
+          <w:sz w:val="24"/>
+          <w:szCs w:val="24"/>
+        </w:rPr>
+        <w:t xml:space="preserve"> </w:t>
+      </w:r>
+      <w:r>
+        <w:rPr>
+          <w:sz w:val="24"/>
+          <w:szCs w:val="24"/>
+        </w:rPr>
+        <w:t>categorie,</w:t>
+      </w:r>
+      <w:r>
+        <w:rPr>
+          <w:sz w:val="24"/>
+          <w:szCs w:val="24"/>
+        </w:rPr>
+        <w:t xml:space="preserve"> </w:t>
+      </w:r>
+      <w:r>
+        <w:rPr>
+          <w:sz w:val="24"/>
+          <w:szCs w:val="24"/>
+        </w:rPr>
+        <w:t>adresse,</w:t>
+      </w:r>
+      <w:r>
+        <w:rPr>
+          <w:sz w:val="24"/>
+          <w:szCs w:val="24"/>
+        </w:rPr>
+        <w:t xml:space="preserve"> </w:t>
+      </w:r>
+      <w:r>
+        <w:rPr>
+          <w:sz w:val="24"/>
+          <w:szCs w:val="24"/>
+        </w:rPr>
+        <w:t>ville,</w:t>
+      </w:r>
+      <w:r>
+        <w:rPr>
+          <w:sz w:val="24"/>
+          <w:szCs w:val="24"/>
+        </w:rPr>
+        <w:t xml:space="preserve"> </w:t>
+      </w:r>
+      <w:r>
+        <w:rPr>
+          <w:sz w:val="24"/>
+          <w:szCs w:val="24"/>
+        </w:rPr>
+        <w:t>pays,</w:t>
+      </w:r>
+      <w:r>
+        <w:rPr>
+          <w:sz w:val="24"/>
+          <w:szCs w:val="24"/>
+        </w:rPr>
+        <w:t xml:space="preserve"> </w:t>
+      </w:r>
+      <w:r>
+        <w:rPr>
+          <w:sz w:val="24"/>
+          <w:szCs w:val="24"/>
+        </w:rPr>
+        <w:t>email,</w:t>
+      </w:r>
+      <w:r>
+        <w:rPr>
+          <w:sz w:val="24"/>
+          <w:szCs w:val="24"/>
+        </w:rPr>
+        <w:t xml:space="preserve"> </w:t>
+      </w:r>
+      <w:r>
+        <w:rPr>
+          <w:sz w:val="24"/>
+          <w:szCs w:val="24"/>
+        </w:rPr>
+        <w:t>telephone,</w:t>
+      </w:r>
+      <w:r>
+        <w:rPr>
+          <w:sz w:val="24"/>
+          <w:szCs w:val="24"/>
+        </w:rPr>
+        <w:t xml:space="preserve"> </w:t>
+      </w:r>
+      <w:r>
+        <w:rPr>
+          <w:sz w:val="24"/>
+          <w:szCs w:val="24"/>
+        </w:rPr>
+        <w:t>club) :</w:t>
+      </w:r>
+      <w:r>
+        <w:rPr>
+          <w:sz w:val="24"/>
+          <w:szCs w:val="24"/>
+        </w:rPr>
+        <w:t xml:space="preserve"> qui permet de créer </w:t>
+      </w:r>
+      <w:r>
+        <w:rPr>
+          <w:sz w:val="24"/>
+          <w:szCs w:val="24"/>
+        </w:rPr>
+        <w:t>un joueur en</w:t>
       </w:r>
       <w:r>
         <w:rPr>
@@ -7063,7 +8068,14 @@
           <w:sz w:val="24"/>
           <w:szCs w:val="24"/>
         </w:rPr>
-        <w:t xml:space="preserve">getNbClub() : Retourne </w:t>
+        <w:t>getNbClub() : r</w:t>
+      </w:r>
+      <w:r>
+        <w:rPr>
+          <w:sz w:val="24"/>
+          <w:szCs w:val="24"/>
+        </w:rPr>
+        <w:t xml:space="preserve">etourne </w:t>
       </w:r>
       <w:r>
         <w:rPr>
@@ -7291,6 +8303,20 @@
           <w:sz w:val="24"/>
           <w:szCs w:val="24"/>
         </w:rPr>
+        <w:t xml:space="preserve"> : string</w:t>
+      </w:r>
+      <w:r>
+        <w:rPr>
+          <w:sz w:val="24"/>
+          <w:szCs w:val="24"/>
+        </w:rPr>
+        <w:t>,</w:t>
+      </w:r>
+      <w:r>
+        <w:rPr>
+          <w:sz w:val="24"/>
+          <w:szCs w:val="24"/>
+        </w:rPr>
         <w:t xml:space="preserve"> </w:t>
       </w:r>
       <w:r>
@@ -7298,27 +8324,6 @@
           <w:sz w:val="24"/>
           <w:szCs w:val="24"/>
         </w:rPr>
-        <w:t>: string</w:t>
-      </w:r>
-      <w:r>
-        <w:rPr>
-          <w:sz w:val="24"/>
-          <w:szCs w:val="24"/>
-        </w:rPr>
-        <w:t>,</w:t>
-      </w:r>
-      <w:r>
-        <w:rPr>
-          <w:sz w:val="24"/>
-          <w:szCs w:val="24"/>
-        </w:rPr>
-        <w:t xml:space="preserve"> </w:t>
-      </w:r>
-      <w:r>
-        <w:rPr>
-          <w:sz w:val="24"/>
-          <w:szCs w:val="24"/>
-        </w:rPr>
         <w:t>telephone</w:t>
       </w:r>
       <w:r>
@@ -7326,14 +8331,7 @@
           <w:sz w:val="24"/>
           <w:szCs w:val="24"/>
         </w:rPr>
-        <w:t xml:space="preserve"> </w:t>
-      </w:r>
-      <w:r>
-        <w:rPr>
-          <w:sz w:val="24"/>
-          <w:szCs w:val="24"/>
-        </w:rPr>
-        <w:t>: string</w:t>
+        <w:t xml:space="preserve"> : string</w:t>
       </w:r>
       <w:r>
         <w:rPr>
@@ -7464,7 +8462,21 @@
           <w:sz w:val="24"/>
           <w:szCs w:val="24"/>
         </w:rPr>
-        <w:t>) : qui permettra de supprimer un club si est seulement si aucun joueur n’appartient au club.</w:t>
+        <w:t xml:space="preserve">) : qui permettra </w:t>
+      </w:r>
+      <w:r>
+        <w:rPr>
+          <w:sz w:val="24"/>
+          <w:szCs w:val="24"/>
+        </w:rPr>
+        <w:t xml:space="preserve">de supprimer un club si et si  seulement </w:t>
+      </w:r>
+      <w:r>
+        <w:rPr>
+          <w:sz w:val="24"/>
+          <w:szCs w:val="24"/>
+        </w:rPr>
+        <w:t>aucun joueur n’appartient au club.</w:t>
       </w:r>
     </w:p>
     <w:p>
@@ -7512,7 +8524,84 @@
           <w:sz w:val="24"/>
           <w:szCs w:val="24"/>
         </w:rPr>
-        <w:t>) : cette méthode permet de changer le joueur de club tout en recrée une inscription liée avec un numéros de licence différents afin de crée un historique des différents transferts`</w:t>
+        <w:t xml:space="preserve">) : cette méthode permet de changer </w:t>
+      </w:r>
+      <w:r>
+        <w:rPr>
+          <w:sz w:val="24"/>
+          <w:szCs w:val="24"/>
+        </w:rPr>
+        <w:t>le joueur de club tout en recré</w:t>
+      </w:r>
+      <w:r>
+        <w:rPr>
+          <w:sz w:val="24"/>
+          <w:szCs w:val="24"/>
+        </w:rPr>
+        <w:t>ant</w:t>
+      </w:r>
+      <w:r>
+        <w:rPr>
+          <w:sz w:val="24"/>
+          <w:szCs w:val="24"/>
+        </w:rPr>
+        <w:t xml:space="preserve"> une </w:t>
+      </w:r>
+      <w:r>
+        <w:rPr>
+          <w:sz w:val="24"/>
+          <w:szCs w:val="24"/>
+        </w:rPr>
+        <w:t>inscription liée avec un numéro</w:t>
+      </w:r>
+      <w:r>
+        <w:rPr>
+          <w:sz w:val="24"/>
+          <w:szCs w:val="24"/>
+        </w:rPr>
+        <w:t xml:space="preserve"> de lice</w:t>
+      </w:r>
+      <w:r>
+        <w:rPr>
+          <w:sz w:val="24"/>
+          <w:szCs w:val="24"/>
+        </w:rPr>
+        <w:t>nce différent</w:t>
+      </w:r>
+      <w:r>
+        <w:rPr>
+          <w:sz w:val="24"/>
+          <w:szCs w:val="24"/>
+        </w:rPr>
+        <w:t xml:space="preserve"> afin de crée</w:t>
+      </w:r>
+      <w:r>
+        <w:rPr>
+          <w:sz w:val="24"/>
+          <w:szCs w:val="24"/>
+        </w:rPr>
+        <w:t>r</w:t>
+      </w:r>
+      <w:r>
+        <w:rPr>
+          <w:sz w:val="24"/>
+          <w:szCs w:val="24"/>
+        </w:rPr>
+        <w:t xml:space="preserve"> un histo</w:t>
+      </w:r>
+      <w:r>
+        <w:rPr>
+          <w:sz w:val="24"/>
+          <w:szCs w:val="24"/>
+        </w:rPr>
+        <w:t>rique des différents transferts</w:t>
+      </w:r>
+      <w:r>
+        <w:rPr>
+          <w:sz w:val="24"/>
+          <w:szCs w:val="24"/>
+        </w:rPr>
+        <w:t>.</w:t>
       </w:r>
     </w:p>
     <w:p>
@@ -7568,14 +8657,35 @@
           <w:sz w:val="24"/>
           <w:szCs w:val="24"/>
         </w:rPr>
-        <w:t xml:space="preserve"> permettront de faire fonctionner le site et de réponde </w:t>
-      </w:r>
-      <w:r>
-        <w:rPr>
-          <w:sz w:val="24"/>
-          <w:szCs w:val="24"/>
-        </w:rPr>
-        <w:t>être appeler à notre guise.</w:t>
+        <w:t xml:space="preserve"> permettront de faire fonctionner le site et de répond</w:t>
+      </w:r>
+      <w:r>
+        <w:rPr>
+          <w:sz w:val="24"/>
+          <w:szCs w:val="24"/>
+        </w:rPr>
+        <w:t>r</w:t>
+      </w:r>
+      <w:r>
+        <w:rPr>
+          <w:sz w:val="24"/>
+          <w:szCs w:val="24"/>
+        </w:rPr>
+        <w:t xml:space="preserve">e </w:t>
+      </w:r>
+      <w:r>
+        <w:rPr>
+          <w:sz w:val="24"/>
+          <w:szCs w:val="24"/>
+        </w:rPr>
+        <w:t>être appelé</w:t>
+      </w:r>
+      <w:r>
+        <w:rPr>
+          <w:sz w:val="24"/>
+          <w:szCs w:val="24"/>
+        </w:rPr>
+        <w:t xml:space="preserve"> à notre guise.</w:t>
       </w:r>
     </w:p>
     <w:p/>
@@ -7589,11 +8699,11 @@
           <w:numId w:val="16"/>
         </w:numPr>
       </w:pPr>
-      <w:bookmarkStart w:id="11" w:name="_Toc506298694"/>
+      <w:bookmarkStart w:id="12" w:name="_Toc506298694"/>
       <w:r>
         <w:t>Tests Unitaires</w:t>
       </w:r>
-      <w:bookmarkEnd w:id="11"/>
+      <w:bookmarkEnd w:id="12"/>
     </w:p>
     <w:p>
       <w:pPr>
@@ -7630,22 +8740,43 @@
           <w:sz w:val="24"/>
           <w:szCs w:val="24"/>
         </w:rPr>
-        <w:t>Premièrement j’ai créé un jeu d’essai dans la base donnée pour servir de test.</w:t>
-      </w:r>
-    </w:p>
-    <w:p>
-      <w:pPr>
-        <w:rPr>
-          <w:sz w:val="24"/>
-          <w:szCs w:val="24"/>
-        </w:rPr>
-      </w:pPr>
-      <w:r>
-        <w:rPr>
-          <w:sz w:val="24"/>
-          <w:szCs w:val="24"/>
-        </w:rPr>
-        <w:t>Les Test ont été réaliser pendant le projet et je vais donc expliquer quels tests il a été obligé d’effectuer :</w:t>
+        <w:t xml:space="preserve">Premièrement j’ai </w:t>
+      </w:r>
+      <w:r>
+        <w:rPr>
+          <w:sz w:val="24"/>
+          <w:szCs w:val="24"/>
+        </w:rPr>
+        <w:t>créé</w:t>
+      </w:r>
+      <w:r>
+        <w:rPr>
+          <w:sz w:val="24"/>
+          <w:szCs w:val="24"/>
+        </w:rPr>
+        <w:t xml:space="preserve"> un jeu d’essai dans la base donnée pour servir de test.</w:t>
+      </w:r>
+    </w:p>
+    <w:p>
+      <w:pPr>
+        <w:rPr>
+          <w:sz w:val="24"/>
+          <w:szCs w:val="24"/>
+        </w:rPr>
+      </w:pPr>
+      <w:r>
+        <w:rPr>
+          <w:sz w:val="24"/>
+          <w:szCs w:val="24"/>
+        </w:rPr>
+        <w:t>Les Test ont été réalisé</w:t>
+      </w:r>
+      <w:r>
+        <w:rPr>
+          <w:sz w:val="24"/>
+          <w:szCs w:val="24"/>
+        </w:rPr>
+        <w:t xml:space="preserve"> pendant le projet et je vais donc expliquer quels tests il a été obligé d’effectuer :</w:t>
       </w:r>
     </w:p>
     <w:p>
@@ -7665,7 +8796,35 @@
           <w:sz w:val="24"/>
           <w:szCs w:val="24"/>
         </w:rPr>
-        <w:t>Tous les tests liés à l’ajout suppression et mise à jour d’éléments de la base de données en affichant en clair quel élément allait être implémenter</w:t>
+        <w:t>Tous les tests li</w:t>
+      </w:r>
+      <w:r>
+        <w:rPr>
+          <w:sz w:val="24"/>
+          <w:szCs w:val="24"/>
+        </w:rPr>
+        <w:t>és à l’ajout suppression et mis</w:t>
+      </w:r>
+      <w:r>
+        <w:rPr>
+          <w:sz w:val="24"/>
+          <w:szCs w:val="24"/>
+        </w:rPr>
+        <w:t>e</w:t>
+      </w:r>
+      <w:r>
+        <w:rPr>
+          <w:sz w:val="24"/>
+          <w:szCs w:val="24"/>
+        </w:rPr>
+        <w:t xml:space="preserve"> à jour d’éléments de la base de données en affichant en clair quel</w:t>
+      </w:r>
+      <w:r>
+        <w:rPr>
+          <w:sz w:val="24"/>
+          <w:szCs w:val="24"/>
+        </w:rPr>
+        <w:t xml:space="preserve"> élément allait être implémenté</w:t>
       </w:r>
     </w:p>
     <w:p>
@@ -7686,7 +8845,21 @@
           <w:szCs w:val="24"/>
         </w:rPr>
         <w:lastRenderedPageBreak/>
-        <w:t>Les tests concernant les redirections de sages grâce aux variables de session qui indique l’état</w:t>
+        <w:t>Les tests concernant les redirections de sages grâce aux variables de session qui indique</w:t>
+      </w:r>
+      <w:r>
+        <w:rPr>
+          <w:sz w:val="24"/>
+          <w:szCs w:val="24"/>
+        </w:rPr>
+        <w:t>nt</w:t>
+      </w:r>
+      <w:r>
+        <w:rPr>
+          <w:sz w:val="24"/>
+          <w:szCs w:val="24"/>
+        </w:rPr>
+        <w:t xml:space="preserve"> l’état</w:t>
       </w:r>
     </w:p>
     <w:p>
@@ -7706,7 +8879,28 @@
           <w:sz w:val="24"/>
           <w:szCs w:val="24"/>
         </w:rPr>
-        <w:t>Les tests liés à la connexion de l’utilisateurs s’il rentre le bon mot de passe et identifiant.</w:t>
+        <w:t xml:space="preserve">Les tests liés </w:t>
+      </w:r>
+      <w:r>
+        <w:rPr>
+          <w:sz w:val="24"/>
+          <w:szCs w:val="24"/>
+        </w:rPr>
+        <w:t>à la connexion de l’utilisateur</w:t>
+      </w:r>
+      <w:r>
+        <w:rPr>
+          <w:sz w:val="24"/>
+          <w:szCs w:val="24"/>
+        </w:rPr>
+        <w:t xml:space="preserve"> s’il rentre le </w:t>
+      </w:r>
+      <w:r>
+        <w:rPr>
+          <w:sz w:val="24"/>
+          <w:szCs w:val="24"/>
+        </w:rPr>
+        <w:t>bon mot de passe et identifiant</w:t>
       </w:r>
     </w:p>
     <w:p>
@@ -7726,7 +8920,14 @@
           <w:sz w:val="24"/>
           <w:szCs w:val="24"/>
         </w:rPr>
-        <w:t>Les exceptions de doublons dans la base gérer grâce aux id unique</w:t>
+        <w:t>Les exception</w:t>
+      </w:r>
+      <w:r>
+        <w:rPr>
+          <w:sz w:val="24"/>
+          <w:szCs w:val="24"/>
+        </w:rPr>
+        <w:t>s de doublons dans la base gérée grâce aux id unique</w:t>
       </w:r>
     </w:p>
     <w:p>
@@ -7746,7 +8947,21 @@
           <w:sz w:val="24"/>
           <w:szCs w:val="24"/>
         </w:rPr>
-        <w:t>Les bonnes relations entre les tables et la vérification que les clés étrangères ne donnaient pas lieu à des problèmes lors d’Operations</w:t>
+        <w:t>Les bonnes relations entre les tables et la vérification que les clés étrangères ne donnaient pas</w:t>
+      </w:r>
+      <w:r>
+        <w:rPr>
+          <w:sz w:val="24"/>
+          <w:szCs w:val="24"/>
+        </w:rPr>
+        <w:t xml:space="preserve"> lieu à des problèmes lors d’Opé</w:t>
+      </w:r>
+      <w:r>
+        <w:rPr>
+          <w:sz w:val="24"/>
+          <w:szCs w:val="24"/>
+        </w:rPr>
+        <w:t>rations</w:t>
       </w:r>
     </w:p>
     <w:p>
@@ -7766,7 +8981,21 @@
           <w:sz w:val="24"/>
           <w:szCs w:val="24"/>
         </w:rPr>
-        <w:t>Pour finir toutes les actions possibles ont été testés plusieurs fois pour déceler les bugs ou des oublis</w:t>
+        <w:t xml:space="preserve">Pour finir toutes les </w:t>
+      </w:r>
+      <w:r>
+        <w:rPr>
+          <w:sz w:val="24"/>
+          <w:szCs w:val="24"/>
+        </w:rPr>
+        <w:t>actions possibles ont été testés</w:t>
+      </w:r>
+      <w:r>
+        <w:rPr>
+          <w:sz w:val="24"/>
+          <w:szCs w:val="24"/>
+        </w:rPr>
+        <w:t xml:space="preserve"> plusieurs fois pour déceler les bugs ou des oublis</w:t>
       </w:r>
     </w:p>
     <w:p/>
@@ -7778,11 +9007,11 @@
           <w:numId w:val="16"/>
         </w:numPr>
       </w:pPr>
-      <w:bookmarkStart w:id="12" w:name="_Toc506298695"/>
+      <w:bookmarkStart w:id="13" w:name="_Toc506298695"/>
       <w:r>
         <w:t>Création de L’IHM</w:t>
       </w:r>
-      <w:bookmarkEnd w:id="12"/>
+      <w:bookmarkEnd w:id="13"/>
     </w:p>
     <w:p/>
     <w:p>
@@ -7801,18 +9030,18 @@
       <w:pPr>
         <w:pStyle w:val="Titre2"/>
       </w:pPr>
-      <w:bookmarkStart w:id="13" w:name="_Toc506298696"/>
+      <w:bookmarkStart w:id="14" w:name="_Toc506298696"/>
       <w:r>
         <w:t>Les différentes vues sont :</w:t>
       </w:r>
-      <w:bookmarkEnd w:id="13"/>
+      <w:bookmarkEnd w:id="14"/>
     </w:p>
     <w:p/>
     <w:p>
       <w:pPr>
         <w:pStyle w:val="Titre2"/>
       </w:pPr>
-      <w:bookmarkStart w:id="14" w:name="_Toc506298697"/>
+      <w:bookmarkStart w:id="15" w:name="_Toc506298697"/>
       <w:r>
         <w:t>La vue du bandeau (bandeau-view.inc.php)</w:t>
       </w:r>
@@ -7876,14 +9105,14 @@
         </w:rPr>
         <w:t>)</w:t>
       </w:r>
-      <w:bookmarkEnd w:id="14"/>
+      <w:bookmarkEnd w:id="15"/>
     </w:p>
     <w:p/>
     <w:p>
       <w:pPr>
         <w:pStyle w:val="Titre2"/>
       </w:pPr>
-      <w:bookmarkStart w:id="15" w:name="_Toc506298698"/>
+      <w:bookmarkStart w:id="16" w:name="_Toc506298698"/>
       <w:r>
         <w:t>La vue du pied de page (footer-view.inc.php)</w:t>
       </w:r>
@@ -7911,7 +9140,7 @@
         </w:rPr>
         <w:t>)</w:t>
       </w:r>
-      <w:bookmarkEnd w:id="15"/>
+      <w:bookmarkEnd w:id="16"/>
     </w:p>
     <w:p>
       <w:pPr>
@@ -7971,12 +9200,18 @@
       <w:pPr>
         <w:pStyle w:val="Titre2"/>
       </w:pPr>
-      <w:bookmarkStart w:id="16" w:name="_Toc506298699"/>
+      <w:bookmarkStart w:id="17" w:name="_Toc506298699"/>
       <w:r>
         <w:lastRenderedPageBreak/>
-        <w:t>La vue de connexion(connexion-view.inc.php)</w:t>
-      </w:r>
-      <w:bookmarkEnd w:id="16"/>
+        <w:t>La vue de connexion</w:t>
+      </w:r>
+      <w:r>
+        <w:t xml:space="preserve"> </w:t>
+      </w:r>
+      <w:r>
+        <w:t>(connexion-view.inc.php)</w:t>
+      </w:r>
+      <w:bookmarkEnd w:id="17"/>
     </w:p>
     <w:p/>
     <w:p>
@@ -8048,9 +9283,15 @@
       <w:pPr>
         <w:pStyle w:val="Titre2"/>
       </w:pPr>
-      <w:bookmarkStart w:id="17" w:name="_Toc506298700"/>
-      <w:r>
-        <w:t>La vue connecté (</w:t>
+      <w:bookmarkStart w:id="18" w:name="_Toc506298700"/>
+      <w:r>
+        <w:t>La vue connecté</w:t>
+      </w:r>
+      <w:r>
+        <w:t>e</w:t>
+      </w:r>
+      <w:r>
+        <w:t xml:space="preserve"> (</w:t>
       </w:r>
       <w:r>
         <w:t>acceuil</w:t>
@@ -8058,7 +9299,7 @@
       <w:r>
         <w:t>-view.inc.php) :</w:t>
       </w:r>
-      <w:bookmarkEnd w:id="17"/>
+      <w:bookmarkEnd w:id="18"/>
     </w:p>
     <w:p/>
     <w:p>
@@ -8115,17 +9356,23 @@
       <w:pPr>
         <w:pStyle w:val="Titre2"/>
       </w:pPr>
-      <w:bookmarkStart w:id="18" w:name="_Toc506298701"/>
+      <w:bookmarkStart w:id="19" w:name="_Toc506298701"/>
       <w:r>
         <w:t>La vue d</w:t>
       </w:r>
       <w:r>
-        <w:t>e gestion des joueurs(gestionJoueur</w:t>
+        <w:t>e gestion des joueurs</w:t>
+      </w:r>
+      <w:r>
+        <w:t xml:space="preserve"> </w:t>
+      </w:r>
+      <w:r>
+        <w:t>(gestionJoueur</w:t>
       </w:r>
       <w:r>
         <w:t>-view.inc.php)</w:t>
       </w:r>
-      <w:bookmarkEnd w:id="18"/>
+      <w:bookmarkEnd w:id="19"/>
     </w:p>
     <w:p>
       <w:r>
@@ -8183,9 +9430,15 @@
       <w:pPr>
         <w:pStyle w:val="Titre2"/>
       </w:pPr>
-      <w:bookmarkStart w:id="19" w:name="_Toc506298702"/>
-      <w:r>
-        <w:t>La vue de modification des joueurs(modif</w:t>
+      <w:bookmarkStart w:id="20" w:name="_Toc506298702"/>
+      <w:r>
+        <w:t>La vue de modification des joueurs</w:t>
+      </w:r>
+      <w:r>
+        <w:t xml:space="preserve"> </w:t>
+      </w:r>
+      <w:r>
+        <w:t>(modif</w:t>
       </w:r>
       <w:r>
         <w:t>icationJ</w:t>
@@ -8193,7 +9446,7 @@
       <w:r>
         <w:t>oueur-view.inc.php)</w:t>
       </w:r>
-      <w:bookmarkEnd w:id="19"/>
+      <w:bookmarkEnd w:id="20"/>
     </w:p>
     <w:p/>
     <w:p>
@@ -8250,17 +9503,23 @@
       <w:pPr>
         <w:pStyle w:val="Titre2"/>
       </w:pPr>
-      <w:bookmarkStart w:id="20" w:name="_Toc506298703"/>
+      <w:bookmarkStart w:id="21" w:name="_Toc506298703"/>
       <w:r>
         <w:t>La vue de transfert</w:t>
       </w:r>
       <w:r>
-        <w:t xml:space="preserve"> des joueurs(transfertJ</w:t>
+        <w:t xml:space="preserve"> des joueurs</w:t>
+      </w:r>
+      <w:r>
+        <w:t xml:space="preserve"> </w:t>
+      </w:r>
+      <w:r>
+        <w:t>(transfertJ</w:t>
       </w:r>
       <w:r>
         <w:t>oueur-view.inc.php)</w:t>
       </w:r>
-      <w:bookmarkEnd w:id="20"/>
+      <w:bookmarkEnd w:id="21"/>
     </w:p>
     <w:p/>
     <w:p>
@@ -8317,7 +9576,7 @@
       <w:pPr>
         <w:pStyle w:val="Titre2"/>
       </w:pPr>
-      <w:bookmarkStart w:id="21" w:name="_Toc506298704"/>
+      <w:bookmarkStart w:id="22" w:name="_Toc506298704"/>
       <w:r>
         <w:t xml:space="preserve">La vue d’affichage de </w:t>
       </w:r>
@@ -8325,9 +9584,15 @@
         <w:t>l’historique des</w:t>
       </w:r>
       <w:r>
-        <w:t xml:space="preserve"> joueurs(historique-view.inc.php)</w:t>
-      </w:r>
-      <w:bookmarkEnd w:id="21"/>
+        <w:t xml:space="preserve"> joueurs</w:t>
+      </w:r>
+      <w:r>
+        <w:t xml:space="preserve"> </w:t>
+      </w:r>
+      <w:r>
+        <w:t>(historique-view.inc.php)</w:t>
+      </w:r>
+      <w:bookmarkEnd w:id="22"/>
     </w:p>
     <w:p/>
     <w:p>
@@ -8393,11 +9658,17 @@
       <w:pPr>
         <w:pStyle w:val="Titre2"/>
       </w:pPr>
-      <w:bookmarkStart w:id="22" w:name="_Toc506298705"/>
-      <w:r>
-        <w:t>La vue de gestion des clubs(creaclub-view.inc.php)</w:t>
-      </w:r>
-      <w:bookmarkEnd w:id="22"/>
+      <w:bookmarkStart w:id="23" w:name="_Toc506298705"/>
+      <w:r>
+        <w:t>La vue de gestion des clubs</w:t>
+      </w:r>
+      <w:r>
+        <w:t xml:space="preserve"> </w:t>
+      </w:r>
+      <w:r>
+        <w:t>(creaclub-view.inc.php)</w:t>
+      </w:r>
+      <w:bookmarkEnd w:id="23"/>
     </w:p>
     <w:p/>
     <w:p>
@@ -8468,11 +9739,17 @@
       <w:pPr>
         <w:pStyle w:val="Titre2"/>
       </w:pPr>
-      <w:bookmarkStart w:id="23" w:name="_Toc506298706"/>
-      <w:r>
-        <w:t>La vue de modification des clubs(modifclub-view.inc.php)</w:t>
-      </w:r>
-      <w:bookmarkEnd w:id="23"/>
+      <w:bookmarkStart w:id="24" w:name="_Toc506298706"/>
+      <w:r>
+        <w:t>La vue de modification des clubs</w:t>
+      </w:r>
+      <w:r>
+        <w:t xml:space="preserve"> </w:t>
+      </w:r>
+      <w:r>
+        <w:t>(modifclub-view.inc.php)</w:t>
+      </w:r>
+      <w:bookmarkEnd w:id="24"/>
     </w:p>
     <w:p>
       <w:r>
@@ -8544,14 +9821,14 @@
           <w:numId w:val="16"/>
         </w:numPr>
       </w:pPr>
-      <w:bookmarkStart w:id="24" w:name="_Toc506298707"/>
+      <w:bookmarkStart w:id="25" w:name="_Toc506298707"/>
       <w:r>
         <w:t>G</w:t>
       </w:r>
       <w:r>
         <w:t>estion des versions</w:t>
       </w:r>
-      <w:bookmarkEnd w:id="24"/>
+      <w:bookmarkEnd w:id="25"/>
       <w:r>
         <w:t xml:space="preserve"> </w:t>
       </w:r>
@@ -8559,7 +9836,37 @@
     <w:p/>
     <w:p>
       <w:r>
-        <w:t>En organisant ma veille technologique et grâce au cours j’ai utilisé un DVCS pour gérer les versions de mon application, ce pendant je n’ai pas pu exploiter toute l’entièreté du versionning car j’ai commencé le projet sans lui pour cela j’ai utilisé GitHub et crée un repository local sur ma machine et importer dans le site GitHub.</w:t>
+        <w:t>En organisant ma veille technologique et grâce au cours</w:t>
+      </w:r>
+      <w:r>
+        <w:t>,</w:t>
+      </w:r>
+      <w:r>
+        <w:t xml:space="preserve"> j’ai utilisé un DVCS pour gérer les versions de mon applica</w:t>
+      </w:r>
+      <w:r>
+        <w:t>tion, ce</w:t>
+      </w:r>
+      <w:r>
+        <w:t>pendant je n’ai pas pu exploiter toute l’entièreté du versionning car j’ai commencé le projet sans lui</w:t>
+      </w:r>
+      <w:r>
+        <w:t>,</w:t>
+      </w:r>
+      <w:r>
+        <w:t xml:space="preserve"> pour </w:t>
+      </w:r>
+      <w:r>
+        <w:t>cela j’ai utilisé GitHub et créé</w:t>
+      </w:r>
+      <w:r>
+        <w:t xml:space="preserve"> un repository </w:t>
+      </w:r>
+      <w:r>
+        <w:t>local sur ma machine et importé</w:t>
+      </w:r>
+      <w:r>
+        <w:t xml:space="preserve"> dans le site GitHub.</w:t>
       </w:r>
     </w:p>
     <w:p/>
@@ -8620,34 +9927,146 @@
           <w:numId w:val="17"/>
         </w:numPr>
       </w:pPr>
-      <w:bookmarkStart w:id="25" w:name="_Toc506298708"/>
+      <w:bookmarkStart w:id="26" w:name="_Toc506298708"/>
       <w:r>
         <w:lastRenderedPageBreak/>
         <w:t>Situation professionnelle vécue</w:t>
       </w:r>
-      <w:bookmarkEnd w:id="25"/>
-    </w:p>
-    <w:p>
-      <w:pPr>
-        <w:rPr>
-          <w:sz w:val="24"/>
-          <w:szCs w:val="24"/>
-        </w:rPr>
-      </w:pPr>
-    </w:p>
-    <w:p>
-      <w:pPr>
-        <w:rPr>
-          <w:sz w:val="24"/>
-          <w:szCs w:val="24"/>
-        </w:rPr>
-      </w:pPr>
-      <w:r>
-        <w:rPr>
-          <w:sz w:val="24"/>
-          <w:szCs w:val="24"/>
-        </w:rPr>
-        <w:t>Dans un premier temps l’idée général de ce projet était de facilité le traitement des joueurs et des clubs qui s’y rattachent en traitant aussi les droits des utilisateurs tout en prenant compte le fait des futures évolutions et donc de laisser ce la place pour les futures implémentations. Ici dans notre cas pour satisfaire les différentes ligues, la sécurisation de l’indentification a été la première chose à appréhender, il s’agit donc ici de crée des utilisateurs avec des mot de passe des identifiants qu’eux seuls connaissent et eux seuls utilise, il me parait aussi très important au moment de la mise ne place de la solution applicative de faire une formation pour les futurs utilisateurs de l’application. Cette situation professionnelle ma parue très intéressante et enrichissante du fait qu’il est ici question de la gestion des joueurs dans des équipes qui reflète très bien le fonctionnement d’une base de données d’entreprise avec des hommes rattachés à des services dans différentes branches de l’entreprise et qui parfois doivent changer et dont la trace de ces changements est très importante dans le cadre de la gestion des ressources humaines.</w:t>
+      <w:bookmarkEnd w:id="26"/>
+    </w:p>
+    <w:p>
+      <w:pPr>
+        <w:rPr>
+          <w:sz w:val="24"/>
+          <w:szCs w:val="24"/>
+        </w:rPr>
+      </w:pPr>
+    </w:p>
+    <w:p>
+      <w:pPr>
+        <w:rPr>
+          <w:sz w:val="24"/>
+          <w:szCs w:val="24"/>
+        </w:rPr>
+      </w:pPr>
+      <w:r>
+        <w:rPr>
+          <w:sz w:val="24"/>
+          <w:szCs w:val="24"/>
+        </w:rPr>
+        <w:t>Dans un premier temps l’idée général</w:t>
+      </w:r>
+      <w:r>
+        <w:rPr>
+          <w:sz w:val="24"/>
+          <w:szCs w:val="24"/>
+        </w:rPr>
+        <w:t>e de ce projet était de faciliter</w:t>
+      </w:r>
+      <w:r>
+        <w:rPr>
+          <w:sz w:val="24"/>
+          <w:szCs w:val="24"/>
+        </w:rPr>
+        <w:t xml:space="preserve"> le traitement des joueurs et des clubs qui s’y rattachent en traitant aussi les droits des utilisateurs tout en prenant compte le fait des futures é</w:t>
+      </w:r>
+      <w:r>
+        <w:rPr>
+          <w:sz w:val="24"/>
+          <w:szCs w:val="24"/>
+        </w:rPr>
+        <w:t xml:space="preserve">volutions et donc de laisser </w:t>
+      </w:r>
+      <w:r>
+        <w:rPr>
+          <w:sz w:val="24"/>
+          <w:szCs w:val="24"/>
+        </w:rPr>
+        <w:t>la place pour les futures implémentations. Ici dans notre cas pour satisfaire les différentes ligues, la sécurisation de l’indentification a été la première chose à appréhender, il s’agit donc ici de crée</w:t>
+      </w:r>
+      <w:r>
+        <w:rPr>
+          <w:sz w:val="24"/>
+          <w:szCs w:val="24"/>
+        </w:rPr>
+        <w:t>r</w:t>
+      </w:r>
+      <w:r>
+        <w:rPr>
+          <w:sz w:val="24"/>
+          <w:szCs w:val="24"/>
+        </w:rPr>
+        <w:t xml:space="preserve"> des utilisateurs avec des mot</w:t>
+      </w:r>
+      <w:r>
+        <w:rPr>
+          <w:sz w:val="24"/>
+          <w:szCs w:val="24"/>
+        </w:rPr>
+        <w:t>s</w:t>
+      </w:r>
+      <w:r>
+        <w:rPr>
+          <w:sz w:val="24"/>
+          <w:szCs w:val="24"/>
+        </w:rPr>
+        <w:t xml:space="preserve"> de passe des identifiants qu’eux seuls connaissent et eux seuls utilise</w:t>
+      </w:r>
+      <w:r>
+        <w:rPr>
+          <w:sz w:val="24"/>
+          <w:szCs w:val="24"/>
+        </w:rPr>
+        <w:t>nt</w:t>
+      </w:r>
+      <w:r>
+        <w:rPr>
+          <w:sz w:val="24"/>
+          <w:szCs w:val="24"/>
+        </w:rPr>
+        <w:t>, il me parait aussi très i</w:t>
+      </w:r>
+      <w:r>
+        <w:rPr>
+          <w:sz w:val="24"/>
+          <w:szCs w:val="24"/>
+        </w:rPr>
+        <w:t>mportant au moment de la mise en</w:t>
+      </w:r>
+      <w:r>
+        <w:rPr>
+          <w:sz w:val="24"/>
+          <w:szCs w:val="24"/>
+        </w:rPr>
+        <w:t xml:space="preserve"> place de la solution applicative de faire une formation pour les futurs utilisateurs de l’application. Cette situation professionnelle m</w:t>
+      </w:r>
+      <w:r>
+        <w:rPr>
+          <w:sz w:val="24"/>
+          <w:szCs w:val="24"/>
+        </w:rPr>
+        <w:t>’</w:t>
+      </w:r>
+      <w:r>
+        <w:rPr>
+          <w:sz w:val="24"/>
+          <w:szCs w:val="24"/>
+        </w:rPr>
+        <w:t>a parue très intéressante et enrichissante du fait qu’il est ici question de la gestion des joueurs dans des équipes qui reflète</w:t>
+      </w:r>
+      <w:r>
+        <w:rPr>
+          <w:sz w:val="24"/>
+          <w:szCs w:val="24"/>
+        </w:rPr>
+        <w:t>nt</w:t>
+      </w:r>
+      <w:r>
+        <w:rPr>
+          <w:sz w:val="24"/>
+          <w:szCs w:val="24"/>
+        </w:rPr>
+        <w:t xml:space="preserve"> très bien le fonctionnement d’une base de données d’entreprise avec des hommes rattachés à des services dans différentes branches de l’entreprise et qui parfois doivent changer et dont la trace de ces changements est très importante dans le cadre de la gestion des ressources humaines.</w:t>
       </w:r>
     </w:p>
     <w:p>
@@ -8670,11 +10089,11 @@
           <w:numId w:val="17"/>
         </w:numPr>
       </w:pPr>
-      <w:bookmarkStart w:id="26" w:name="_Toc506298709"/>
+      <w:bookmarkStart w:id="27" w:name="_Toc506298709"/>
       <w:r>
         <w:t>Contraintes et difficultés</w:t>
       </w:r>
-      <w:bookmarkEnd w:id="26"/>
+      <w:bookmarkEnd w:id="27"/>
     </w:p>
     <w:p/>
     <w:p>
@@ -8709,7 +10128,28 @@
           <w:sz w:val="24"/>
           <w:szCs w:val="24"/>
         </w:rPr>
-        <w:t>La création d’une solution applicative en suivant le modèle MVC que j’ai donc appréhendé et appris pendant ce Projet. La division des en vue, modelé et contrôleur n’était pas clair pour moi, grâce à ce projet ainsi que des TP préalable j’ai donc bien compris la conception d’applications web en MVC.</w:t>
+        <w:t>La création d’une solution applicative en suivant le modèle MVC que j’ai donc a</w:t>
+      </w:r>
+      <w:r>
+        <w:rPr>
+          <w:sz w:val="24"/>
+          <w:szCs w:val="24"/>
+        </w:rPr>
+        <w:t xml:space="preserve">ppréhendé et appris pendant ce projet. La division de l’application </w:t>
+      </w:r>
+      <w:r>
+        <w:rPr>
+          <w:sz w:val="24"/>
+          <w:szCs w:val="24"/>
+        </w:rPr>
+        <w:t>en vue, modèle</w:t>
+      </w:r>
+      <w:r>
+        <w:rPr>
+          <w:sz w:val="24"/>
+          <w:szCs w:val="24"/>
+        </w:rPr>
+        <w:t xml:space="preserve"> et contrôleur n’était pas clair pour moi, grâce à ce projet ainsi que des TP préalable j’ai donc bien compris la conception d’applications web en MVC.</w:t>
       </w:r>
     </w:p>
     <w:p>
@@ -8729,7 +10169,21 @@
           <w:sz w:val="24"/>
           <w:szCs w:val="24"/>
         </w:rPr>
-        <w:t>La création d’une IHM simple respectant toutes les contraintes énumérez.</w:t>
+        <w:t>La création d’une IHM simple respectant</w:t>
+      </w:r>
+      <w:r>
+        <w:rPr>
+          <w:sz w:val="24"/>
+          <w:szCs w:val="24"/>
+        </w:rPr>
+        <w:t xml:space="preserve"> toutes les contraintes énumérées</w:t>
+      </w:r>
+      <w:r>
+        <w:rPr>
+          <w:sz w:val="24"/>
+          <w:szCs w:val="24"/>
+        </w:rPr>
+        <w:t>.</w:t>
       </w:r>
     </w:p>
     <w:p>
@@ -8789,7 +10243,28 @@
           <w:sz w:val="24"/>
           <w:szCs w:val="24"/>
         </w:rPr>
-        <w:t>L’utilisation du Framework Bootsrtap qui est une vraie nouveauté pour moi, j’ai donc mis un certain temps l’appréhender mais, la puissance de cette caisse à outils m’a permis de rendre le site plus visuel et fonctionnel</w:t>
+        <w:t xml:space="preserve">L’utilisation du Framework Bootsrtap qui est une vraie nouveauté pour moi, j’ai donc mis un </w:t>
+      </w:r>
+      <w:r>
+        <w:rPr>
+          <w:sz w:val="24"/>
+          <w:szCs w:val="24"/>
+        </w:rPr>
+        <w:t>certain temps l’appréhender, mais</w:t>
+      </w:r>
+      <w:r>
+        <w:rPr>
+          <w:sz w:val="24"/>
+          <w:szCs w:val="24"/>
+        </w:rPr>
+        <w:t xml:space="preserve"> la puissance de cette caisse à outils m’a permis de rendre le site plus visuel et fonctionnel</w:t>
+      </w:r>
+      <w:r>
+        <w:rPr>
+          <w:sz w:val="24"/>
+          <w:szCs w:val="24"/>
+        </w:rPr>
+        <w:t>.</w:t>
       </w:r>
     </w:p>
     <w:p>
@@ -8805,11 +10280,11 @@
           <w:numId w:val="17"/>
         </w:numPr>
       </w:pPr>
-      <w:bookmarkStart w:id="27" w:name="_Toc506298710"/>
+      <w:bookmarkStart w:id="28" w:name="_Toc506298710"/>
       <w:r>
         <w:t>Impact du service</w:t>
       </w:r>
-      <w:bookmarkEnd w:id="27"/>
+      <w:bookmarkEnd w:id="28"/>
     </w:p>
     <w:p>
       <w:r>
@@ -8828,16 +10303,28 @@
           <w:sz w:val="24"/>
           <w:szCs w:val="24"/>
         </w:rPr>
-        <w:t>Le fait d’avoir informatiser toutes démarches concernas les transferts, la création de joueurs et de</w:t>
-      </w:r>
-      <w:bookmarkStart w:id="28" w:name="_GoBack"/>
-      <w:bookmarkEnd w:id="28"/>
-      <w:r>
-        <w:rPr>
-          <w:sz w:val="24"/>
-          <w:szCs w:val="24"/>
-        </w:rPr>
-        <w:t xml:space="preserve"> clubs permet d’avoir plusieurs impacts positifs à plusieurs niveaux :</w:t>
+        <w:t>Le fait d’avoir informatisé</w:t>
+      </w:r>
+      <w:r>
+        <w:rPr>
+          <w:sz w:val="24"/>
+          <w:szCs w:val="24"/>
+        </w:rPr>
+        <w:t xml:space="preserve"> toutes démarches concerna</w:t>
+      </w:r>
+      <w:r>
+        <w:rPr>
+          <w:sz w:val="24"/>
+          <w:szCs w:val="24"/>
+        </w:rPr>
+        <w:t>nt</w:t>
+      </w:r>
+      <w:r>
+        <w:rPr>
+          <w:sz w:val="24"/>
+          <w:szCs w:val="24"/>
+        </w:rPr>
+        <w:t xml:space="preserve"> les transferts, la création de joueurs et de clubs permet d’avoir plusieurs impacts positifs à plusieurs niveaux :</w:t>
       </w:r>
     </w:p>
     <w:p>
@@ -8857,7 +10344,35 @@
           <w:sz w:val="24"/>
           <w:szCs w:val="24"/>
         </w:rPr>
-        <w:t>Economique : Toutes ces démarches ne sont plus faites sur du papier ni rangé dans des classeurs elles sont maintenant sous forme numériques ce qui représentes une grande économie dans l’achat du papier</w:t>
+        <w:t>Economique : Toutes ces démarches ne sont plus faites sur du papier ni rangé</w:t>
+      </w:r>
+      <w:r>
+        <w:rPr>
+          <w:sz w:val="24"/>
+          <w:szCs w:val="24"/>
+        </w:rPr>
+        <w:t>es</w:t>
+      </w:r>
+      <w:r>
+        <w:rPr>
+          <w:sz w:val="24"/>
+          <w:szCs w:val="24"/>
+        </w:rPr>
+        <w:t xml:space="preserve"> dans des classeurs elles sont maintenant sous for</w:t>
+      </w:r>
+      <w:r>
+        <w:rPr>
+          <w:sz w:val="24"/>
+          <w:szCs w:val="24"/>
+        </w:rPr>
+        <w:t>me numériques ce qui représentent</w:t>
+      </w:r>
+      <w:r>
+        <w:rPr>
+          <w:sz w:val="24"/>
+          <w:szCs w:val="24"/>
+        </w:rPr>
+        <w:t xml:space="preserve"> une grande économie dans l’achat du papier</w:t>
       </w:r>
     </w:p>
     <w:p>
@@ -8877,7 +10392,42 @@
           <w:sz w:val="24"/>
           <w:szCs w:val="24"/>
         </w:rPr>
-        <w:t>Chronophagie : Tout le temps dédier à ces démarches est réduit puisque toutes les démarches sont maintenant regrouper sur un même site.</w:t>
+        <w:t>Chr</w:t>
+      </w:r>
+      <w:r>
+        <w:rPr>
+          <w:sz w:val="24"/>
+          <w:szCs w:val="24"/>
+        </w:rPr>
+        <w:t>onophagie : Tout le temps dédié</w:t>
+      </w:r>
+      <w:r>
+        <w:rPr>
+          <w:sz w:val="24"/>
+          <w:szCs w:val="24"/>
+        </w:rPr>
+        <w:t xml:space="preserve"> à ces</w:t>
+      </w:r>
+      <w:r>
+        <w:rPr>
+          <w:sz w:val="24"/>
+          <w:szCs w:val="24"/>
+        </w:rPr>
+        <w:t xml:space="preserve"> démarches est réduit</w:t>
+      </w:r>
+      <w:r>
+        <w:rPr>
+          <w:sz w:val="24"/>
+          <w:szCs w:val="24"/>
+        </w:rPr>
+        <w:t xml:space="preserve"> puisque toutes les dém</w:t>
+      </w:r>
+      <w:r>
+        <w:rPr>
+          <w:sz w:val="24"/>
+          <w:szCs w:val="24"/>
+        </w:rPr>
+        <w:t>arches sont maintenant regroupées sur un même site</w:t>
       </w:r>
     </w:p>
     <w:p>
@@ -8897,7 +10447,21 @@
           <w:sz w:val="24"/>
           <w:szCs w:val="24"/>
         </w:rPr>
-        <w:t>Ergonomique : Toutes ces démarches sont faisables à partir de n’importe quel endroit et ne nécessite qu’un navigateur web et une connexion internet</w:t>
+        <w:t>Ergonomique : Toutes ces démarches sont faisables à partir de n’importe quel endroit et ne nécessite</w:t>
+      </w:r>
+      <w:r>
+        <w:rPr>
+          <w:sz w:val="24"/>
+          <w:szCs w:val="24"/>
+        </w:rPr>
+        <w:t>nt</w:t>
+      </w:r>
+      <w:r>
+        <w:rPr>
+          <w:sz w:val="24"/>
+          <w:szCs w:val="24"/>
+        </w:rPr>
+        <w:t xml:space="preserve"> qu’un navigateur web et une connexion internet</w:t>
       </w:r>
     </w:p>
     <w:p>
@@ -8914,6 +10478,13 @@
           <w:szCs w:val="24"/>
         </w:rPr>
         <w:t>Le plus gros impact reste donc celui qui concerne le changement de type de gestion en passant de papier à numérique qui permet de rendre plus rapide et ergonomique la gestion des ligues et donc d’améliorer les conditions de travail des utilisateurs</w:t>
+      </w:r>
+      <w:r>
+        <w:rPr>
+          <w:sz w:val="24"/>
+          <w:szCs w:val="24"/>
+        </w:rPr>
+        <w:t>.</w:t>
       </w:r>
     </w:p>
     <w:p>
@@ -9031,7 +10602,14 @@
           <w:sz w:val="24"/>
           <w:szCs w:val="24"/>
         </w:rPr>
-        <w:t>La consolidation de la maitrise de PHP, CSS, SQL, HTML ET JS</w:t>
+        <w:t>La consolidation de la maî</w:t>
+      </w:r>
+      <w:r>
+        <w:rPr>
+          <w:sz w:val="24"/>
+          <w:szCs w:val="24"/>
+        </w:rPr>
+        <w:t>trise de PHP, CSS, SQL, HTML ET JS</w:t>
       </w:r>
     </w:p>
     <w:p>
@@ -9071,7 +10649,28 @@
           <w:sz w:val="24"/>
           <w:szCs w:val="24"/>
         </w:rPr>
-        <w:t>L’utilisation de Balsamiq mookup 3 pour les modelisation de l’IHM</w:t>
+        <w:t>L’utilisation de</w:t>
+      </w:r>
+      <w:r>
+        <w:rPr>
+          <w:sz w:val="24"/>
+          <w:szCs w:val="24"/>
+        </w:rPr>
+        <w:t xml:space="preserve"> Balsamiq mookup 3 pour les modé</w:t>
+      </w:r>
+      <w:r>
+        <w:rPr>
+          <w:sz w:val="24"/>
+          <w:szCs w:val="24"/>
+        </w:rPr>
+        <w:t>lisations</w:t>
+      </w:r>
+      <w:r>
+        <w:rPr>
+          <w:sz w:val="24"/>
+          <w:szCs w:val="24"/>
+        </w:rPr>
+        <w:t xml:space="preserve"> de l’IHM</w:t>
       </w:r>
     </w:p>
     <w:p>
@@ -9117,7 +10716,17 @@
     </w:p>
     <w:p/>
     <w:p>
-      <w:r>
+      <w:pPr>
+        <w:rPr>
+          <w:sz w:val="24"/>
+          <w:szCs w:val="24"/>
+        </w:rPr>
+      </w:pPr>
+      <w:r>
+        <w:rPr>
+          <w:sz w:val="24"/>
+          <w:szCs w:val="24"/>
+        </w:rPr>
         <w:t>Dans un premier temps en prenant du recul j’ai réalisé un grand nombre de choses :</w:t>
       </w:r>
     </w:p>
@@ -9128,42 +10737,200 @@
           <w:ilvl w:val="0"/>
           <w:numId w:val="19"/>
         </w:numPr>
-      </w:pPr>
-      <w:r>
-        <w:t xml:space="preserve">Etant seul sur ce projet il m’a été très </w:t>
-      </w:r>
-      <w:r>
+        <w:rPr>
+          <w:sz w:val="24"/>
+          <w:szCs w:val="24"/>
+        </w:rPr>
+      </w:pPr>
+      <w:r>
+        <w:rPr>
+          <w:sz w:val="24"/>
+          <w:szCs w:val="24"/>
+        </w:rPr>
+        <w:t>Et</w:t>
+      </w:r>
+      <w:r>
+        <w:rPr>
+          <w:sz w:val="24"/>
+          <w:szCs w:val="24"/>
+        </w:rPr>
+        <w:t>ant seul sur ce projet</w:t>
+      </w:r>
+      <w:r>
+        <w:rPr>
+          <w:sz w:val="24"/>
+          <w:szCs w:val="24"/>
+        </w:rPr>
+        <w:t>,</w:t>
+      </w:r>
+      <w:r>
+        <w:rPr>
+          <w:sz w:val="24"/>
+          <w:szCs w:val="24"/>
+        </w:rPr>
+        <w:t xml:space="preserve"> il m’a été très </w:t>
+      </w:r>
+      <w:r>
+        <w:rPr>
+          <w:sz w:val="24"/>
+          <w:szCs w:val="24"/>
+        </w:rPr>
         <w:t>difficile</w:t>
       </w:r>
       <w:r>
-        <w:t xml:space="preserve"> de venir à bout de ce projet autant dans la charge de travail que cela </w:t>
-      </w:r>
-      <w:r>
+        <w:rPr>
+          <w:sz w:val="24"/>
+          <w:szCs w:val="24"/>
+        </w:rPr>
+        <w:t xml:space="preserve"> d’en venir à bout, </w:t>
+      </w:r>
+      <w:r>
+        <w:rPr>
+          <w:sz w:val="24"/>
+          <w:szCs w:val="24"/>
+        </w:rPr>
+        <w:t xml:space="preserve">autant dans la charge de travail que cela </w:t>
+      </w:r>
+      <w:r>
+        <w:rPr>
+          <w:sz w:val="24"/>
+          <w:szCs w:val="24"/>
+        </w:rPr>
         <w:t>représentait</w:t>
       </w:r>
       <w:r>
+        <w:rPr>
+          <w:sz w:val="24"/>
+          <w:szCs w:val="24"/>
+        </w:rPr>
+        <w:t>,</w:t>
+      </w:r>
+      <w:r>
+        <w:rPr>
+          <w:sz w:val="24"/>
+          <w:szCs w:val="24"/>
+        </w:rPr>
         <w:t xml:space="preserve"> que les méthodes et </w:t>
       </w:r>
       <w:r>
+        <w:rPr>
+          <w:sz w:val="24"/>
+          <w:szCs w:val="24"/>
+        </w:rPr>
         <w:t>différents</w:t>
       </w:r>
       <w:r>
+        <w:rPr>
+          <w:sz w:val="24"/>
+          <w:szCs w:val="24"/>
+        </w:rPr>
         <w:t xml:space="preserve"> </w:t>
       </w:r>
       <w:r>
+        <w:rPr>
+          <w:sz w:val="24"/>
+          <w:szCs w:val="24"/>
+        </w:rPr>
         <w:t>modèles</w:t>
       </w:r>
       <w:r>
-        <w:t xml:space="preserve"> a apprendre à utiliser et à ensuite implémente dans ce projet. J’ai </w:t>
-      </w:r>
-      <w:r>
+        <w:rPr>
+          <w:sz w:val="24"/>
+          <w:szCs w:val="24"/>
+        </w:rPr>
+        <w:t xml:space="preserve"> à </w:t>
+      </w:r>
+      <w:r>
+        <w:rPr>
+          <w:sz w:val="24"/>
+          <w:szCs w:val="24"/>
+        </w:rPr>
+        <w:t>apprendre</w:t>
+      </w:r>
+      <w:r>
+        <w:rPr>
+          <w:sz w:val="24"/>
+          <w:szCs w:val="24"/>
+        </w:rPr>
+        <w:t>,</w:t>
+      </w:r>
+      <w:r>
+        <w:rPr>
+          <w:sz w:val="24"/>
+          <w:szCs w:val="24"/>
+        </w:rPr>
+        <w:t xml:space="preserve"> à utiliser</w:t>
+      </w:r>
+      <w:r>
+        <w:rPr>
+          <w:sz w:val="24"/>
+          <w:szCs w:val="24"/>
+        </w:rPr>
+        <w:t>,</w:t>
+      </w:r>
+      <w:r>
+        <w:rPr>
+          <w:sz w:val="24"/>
+          <w:szCs w:val="24"/>
+        </w:rPr>
+        <w:t xml:space="preserve"> et à ensuite implémente</w:t>
+      </w:r>
+      <w:r>
+        <w:rPr>
+          <w:sz w:val="24"/>
+          <w:szCs w:val="24"/>
+        </w:rPr>
+        <w:t>r</w:t>
+      </w:r>
+      <w:r>
+        <w:rPr>
+          <w:sz w:val="24"/>
+          <w:szCs w:val="24"/>
+        </w:rPr>
+        <w:t xml:space="preserve"> dans ce projet. J’ai </w:t>
+      </w:r>
+      <w:r>
+        <w:rPr>
+          <w:sz w:val="24"/>
+          <w:szCs w:val="24"/>
+        </w:rPr>
         <w:t>donc</w:t>
       </w:r>
       <w:r>
+        <w:rPr>
+          <w:sz w:val="24"/>
+          <w:szCs w:val="24"/>
+        </w:rPr>
         <w:t xml:space="preserve"> gr</w:t>
       </w:r>
       <w:r>
-        <w:t>âce au corps professoral notamment, appris à prendre du recul et à réfléchir différemment sur l’amélioration possible c’est d’ailleurs sur cela que va porter mon deuxième point.</w:t>
+        <w:rPr>
+          <w:sz w:val="24"/>
+          <w:szCs w:val="24"/>
+        </w:rPr>
+        <w:t xml:space="preserve">âce au corps professoral notamment, appris à prendre du recul et à réfléchir différemment </w:t>
+      </w:r>
+      <w:r>
+        <w:rPr>
+          <w:sz w:val="24"/>
+          <w:szCs w:val="24"/>
+        </w:rPr>
+        <w:lastRenderedPageBreak/>
+        <w:t>sur l’amélioration possible</w:t>
+      </w:r>
+      <w:r>
+        <w:rPr>
+          <w:sz w:val="24"/>
+          <w:szCs w:val="24"/>
+        </w:rPr>
+        <w:t>,</w:t>
+      </w:r>
+      <w:r>
+        <w:rPr>
+          <w:sz w:val="24"/>
+          <w:szCs w:val="24"/>
+        </w:rPr>
+        <w:t xml:space="preserve"> c’est d’ailleurs sur cela que va porter mon deuxième point.</w:t>
       </w:r>
     </w:p>
     <w:p>
@@ -9173,10 +10940,80 @@
           <w:ilvl w:val="0"/>
           <w:numId w:val="19"/>
         </w:numPr>
-      </w:pPr>
-      <w:r>
-        <w:lastRenderedPageBreak/>
-        <w:t>Avec du recul et un très grand nombre d’heure passé sur ce projet j’ai pu arriver un a un constat et pu soulever un bon nombre d’amélioration possibles :</w:t>
+        <w:rPr>
+          <w:sz w:val="24"/>
+          <w:szCs w:val="24"/>
+        </w:rPr>
+      </w:pPr>
+      <w:r>
+        <w:rPr>
+          <w:sz w:val="24"/>
+          <w:szCs w:val="24"/>
+        </w:rPr>
+        <w:t>Avec du recul et un très grand nombre d’heure</w:t>
+      </w:r>
+      <w:r>
+        <w:rPr>
+          <w:sz w:val="24"/>
+          <w:szCs w:val="24"/>
+        </w:rPr>
+        <w:t>s</w:t>
+      </w:r>
+      <w:r>
+        <w:rPr>
+          <w:sz w:val="24"/>
+          <w:szCs w:val="24"/>
+        </w:rPr>
+        <w:t xml:space="preserve"> passé</w:t>
+      </w:r>
+      <w:r>
+        <w:rPr>
+          <w:sz w:val="24"/>
+          <w:szCs w:val="24"/>
+        </w:rPr>
+        <w:t>e</w:t>
+      </w:r>
+      <w:r>
+        <w:rPr>
+          <w:sz w:val="24"/>
+          <w:szCs w:val="24"/>
+        </w:rPr>
+        <w:t>s</w:t>
+      </w:r>
+      <w:r>
+        <w:rPr>
+          <w:sz w:val="24"/>
+          <w:szCs w:val="24"/>
+        </w:rPr>
+        <w:t xml:space="preserve"> s</w:t>
+      </w:r>
+      <w:r>
+        <w:rPr>
+          <w:sz w:val="24"/>
+          <w:szCs w:val="24"/>
+        </w:rPr>
+        <w:t xml:space="preserve">ur ce projet j’ai pu arriver à </w:t>
+      </w:r>
+      <w:r>
+        <w:rPr>
+          <w:sz w:val="24"/>
+          <w:szCs w:val="24"/>
+        </w:rPr>
+        <w:t>un constat et pu soulever un bon nombre d’amélioration</w:t>
+      </w:r>
+      <w:r>
+        <w:rPr>
+          <w:sz w:val="24"/>
+          <w:szCs w:val="24"/>
+        </w:rPr>
+        <w:t>s</w:t>
+      </w:r>
+      <w:r>
+        <w:rPr>
+          <w:sz w:val="24"/>
+          <w:szCs w:val="24"/>
+        </w:rPr>
+        <w:t xml:space="preserve"> possibles :</w:t>
       </w:r>
     </w:p>
     <w:p>
@@ -9186,9 +11023,52 @@
           <w:ilvl w:val="1"/>
           <w:numId w:val="19"/>
         </w:numPr>
-      </w:pPr>
-      <w:r>
-        <w:t>Possibilité de crée un Backoffice à un super administrateur qui pourra crée des nouvelles données de connexions à des futurs directeurs de fédération</w:t>
+        <w:rPr>
+          <w:sz w:val="24"/>
+          <w:szCs w:val="24"/>
+        </w:rPr>
+      </w:pPr>
+      <w:r>
+        <w:rPr>
+          <w:sz w:val="24"/>
+          <w:szCs w:val="24"/>
+        </w:rPr>
+        <w:t>Possibilité de crée</w:t>
+      </w:r>
+      <w:r>
+        <w:rPr>
+          <w:sz w:val="24"/>
+          <w:szCs w:val="24"/>
+        </w:rPr>
+        <w:t>r</w:t>
+      </w:r>
+      <w:r>
+        <w:rPr>
+          <w:sz w:val="24"/>
+          <w:szCs w:val="24"/>
+        </w:rPr>
+        <w:t xml:space="preserve"> un Backoffice à un super administrateur qui pourra crée</w:t>
+      </w:r>
+      <w:r>
+        <w:rPr>
+          <w:sz w:val="24"/>
+          <w:szCs w:val="24"/>
+        </w:rPr>
+        <w:t>r</w:t>
+      </w:r>
+      <w:r>
+        <w:rPr>
+          <w:sz w:val="24"/>
+          <w:szCs w:val="24"/>
+        </w:rPr>
+        <w:t xml:space="preserve"> des nouvelles données de connexions à des futurs directeurs de fédération</w:t>
+      </w:r>
+      <w:r>
+        <w:rPr>
+          <w:sz w:val="24"/>
+          <w:szCs w:val="24"/>
+        </w:rPr>
+        <w:t>.</w:t>
       </w:r>
     </w:p>
     <w:p>
@@ -9198,9 +11078,24 @@
           <w:ilvl w:val="1"/>
           <w:numId w:val="19"/>
         </w:numPr>
-      </w:pPr>
-      <w:r>
-        <w:t>Rendre la Base de données plus ergonomique en réduisant le nombre de relations par exemple.</w:t>
+        <w:rPr>
+          <w:sz w:val="24"/>
+          <w:szCs w:val="24"/>
+        </w:rPr>
+      </w:pPr>
+      <w:r>
+        <w:rPr>
+          <w:sz w:val="24"/>
+          <w:szCs w:val="24"/>
+        </w:rPr>
+        <w:t>Rendre la b</w:t>
+      </w:r>
+      <w:r>
+        <w:rPr>
+          <w:sz w:val="24"/>
+          <w:szCs w:val="24"/>
+        </w:rPr>
+        <w:t>ase de données plus ergonomique en réduisant le nombre de relations par exemple.</w:t>
       </w:r>
     </w:p>
     <w:p>
@@ -9210,9 +11105,31 @@
           <w:ilvl w:val="1"/>
           <w:numId w:val="19"/>
         </w:numPr>
-      </w:pPr>
-      <w:r>
-        <w:t>Donner la possibilité de supprimer un joueur, cela n’était pas demander dans le cacher des charges mais il aurait pu être intéressant de le faire.</w:t>
+        <w:rPr>
+          <w:sz w:val="24"/>
+          <w:szCs w:val="24"/>
+        </w:rPr>
+      </w:pPr>
+      <w:r>
+        <w:rPr>
+          <w:sz w:val="24"/>
+          <w:szCs w:val="24"/>
+        </w:rPr>
+        <w:t>Donner la possibilité de supprimer un j</w:t>
+      </w:r>
+      <w:r>
+        <w:rPr>
+          <w:sz w:val="24"/>
+          <w:szCs w:val="24"/>
+        </w:rPr>
+        <w:t>oueur, cela n’était pas demandé dans le cahier</w:t>
+      </w:r>
+      <w:r>
+        <w:rPr>
+          <w:sz w:val="24"/>
+          <w:szCs w:val="24"/>
+        </w:rPr>
+        <w:t xml:space="preserve"> des charges mais il aurait pu être intéressant de le faire.</w:t>
       </w:r>
     </w:p>
     <w:p>
@@ -9222,14 +11139,44 @@
           <w:ilvl w:val="1"/>
           <w:numId w:val="19"/>
         </w:numPr>
-      </w:pPr>
-      <w:r>
-        <w:t>Prendre en compte le fait qu’un joueur peut arrêter de jouer pendant une saison ou Deux puis revenir, c’est-à-dire ajouter une table état</w:t>
-      </w:r>
-      <w:r>
+        <w:rPr>
+          <w:sz w:val="24"/>
+          <w:szCs w:val="24"/>
+        </w:rPr>
+      </w:pPr>
+      <w:r>
+        <w:rPr>
+          <w:sz w:val="24"/>
+          <w:szCs w:val="24"/>
+        </w:rPr>
+        <w:t>Prendre en compte le fait qu’un joueur peut arrêter de jouer pe</w:t>
+      </w:r>
+      <w:r>
+        <w:rPr>
+          <w:sz w:val="24"/>
+          <w:szCs w:val="24"/>
+        </w:rPr>
+        <w:t>ndant une saison ou d</w:t>
+      </w:r>
+      <w:r>
+        <w:rPr>
+          <w:sz w:val="24"/>
+          <w:szCs w:val="24"/>
+        </w:rPr>
+        <w:t>eux puis revenir, c’est-à-dire ajouter une table état</w:t>
+      </w:r>
+      <w:r>
+        <w:rPr>
+          <w:sz w:val="24"/>
+          <w:szCs w:val="24"/>
+        </w:rPr>
         <w:t xml:space="preserve"> du joueur pour savoir</w:t>
       </w:r>
       <w:r>
+        <w:rPr>
+          <w:sz w:val="24"/>
+          <w:szCs w:val="24"/>
+        </w:rPr>
         <w:t xml:space="preserve"> s’il est actif ou non.</w:t>
       </w:r>
     </w:p>
@@ -9240,12 +11187,34 @@
           <w:ilvl w:val="1"/>
           <w:numId w:val="19"/>
         </w:numPr>
-      </w:pPr>
-      <w:r>
+        <w:rPr>
+          <w:sz w:val="24"/>
+          <w:szCs w:val="24"/>
+        </w:rPr>
+      </w:pPr>
+      <w:r>
+        <w:rPr>
+          <w:sz w:val="24"/>
+          <w:szCs w:val="24"/>
+        </w:rPr>
         <w:t>Rendre le site encore plus ergonomique avec des fonctionnalités plus explicites</w:t>
       </w:r>
-    </w:p>
-    <w:p/>
+      <w:r>
+        <w:rPr>
+          <w:sz w:val="24"/>
+          <w:szCs w:val="24"/>
+        </w:rPr>
+        <w:t>.</w:t>
+      </w:r>
+    </w:p>
+    <w:p>
+      <w:pPr>
+        <w:rPr>
+          <w:sz w:val="24"/>
+          <w:szCs w:val="24"/>
+        </w:rPr>
+      </w:pPr>
+    </w:p>
     <w:p>
       <w:pPr>
         <w:pStyle w:val="Pardeliste"/>
@@ -9253,18 +11222,59 @@
           <w:ilvl w:val="0"/>
           <w:numId w:val="19"/>
         </w:numPr>
-      </w:pPr>
-      <w:r>
+        <w:rPr>
+          <w:sz w:val="24"/>
+          <w:szCs w:val="24"/>
+        </w:rPr>
+      </w:pPr>
+      <w:r>
+        <w:rPr>
+          <w:sz w:val="24"/>
+          <w:szCs w:val="24"/>
+        </w:rPr>
         <w:t xml:space="preserve">D’un autre coté ce projet m’a appris </w:t>
       </w:r>
       <w:r>
+        <w:rPr>
+          <w:sz w:val="24"/>
+          <w:szCs w:val="24"/>
+        </w:rPr>
         <w:t>énormément</w:t>
       </w:r>
       <w:r>
-        <w:t xml:space="preserve"> de chose que cela soit dans la façon de développer ou encore dans la façon de gérer ma base de données proprement, </w:t>
-      </w:r>
-      <w:r>
+        <w:rPr>
+          <w:sz w:val="24"/>
+          <w:szCs w:val="24"/>
+        </w:rPr>
+        <w:t xml:space="preserve"> de chose</w:t>
+      </w:r>
+      <w:r>
+        <w:rPr>
+          <w:sz w:val="24"/>
+          <w:szCs w:val="24"/>
+        </w:rPr>
+        <w:t>s</w:t>
+      </w:r>
+      <w:r>
+        <w:rPr>
+          <w:sz w:val="24"/>
+          <w:szCs w:val="24"/>
+        </w:rPr>
+        <w:t xml:space="preserve"> que cela soit dans la façon de développer ou encore dans la façon de gérer ma base de données proprement, </w:t>
+      </w:r>
+      <w:r>
+        <w:rPr>
+          <w:sz w:val="24"/>
+          <w:szCs w:val="24"/>
+        </w:rPr>
         <w:t>et de la façon dont gérer le projet, cela m’a permis d’étayer mon esprit critique et mes réflexions personnelles sur un projet donné</w:t>
+      </w:r>
+      <w:r>
+        <w:rPr>
+          <w:sz w:val="24"/>
+          <w:szCs w:val="24"/>
+        </w:rPr>
+        <w:t>.</w:t>
       </w:r>
     </w:p>
     <w:p>
@@ -9274,8 +11284,16 @@
           <w:ilvl w:val="0"/>
           <w:numId w:val="19"/>
         </w:numPr>
-      </w:pPr>
-      <w:r>
+        <w:rPr>
+          <w:sz w:val="24"/>
+          <w:szCs w:val="24"/>
+        </w:rPr>
+      </w:pPr>
+      <w:r>
+        <w:rPr>
+          <w:sz w:val="24"/>
+          <w:szCs w:val="24"/>
+        </w:rPr>
         <w:t>Je pense aussi pour le prochain projet commencer directement en utilisant GtiHub.</w:t>
       </w:r>
     </w:p>
@@ -9479,7 +11497,7 @@
               <w:sz w:val="18"/>
               <w:szCs w:val="18"/>
             </w:rPr>
-            <w:t>24</w:t>
+            <w:t>3</w:t>
           </w:r>
           <w:r>
             <w:rPr>
@@ -9560,9 +11578,6 @@
           <w:alias w:val="Titre"/>
           <w:tag w:val=""/>
           <w:id w:val="126446070"/>
-          <w:placeholder>
-            <w:docPart w:val="C4BAF2C8E9464281B9A7E01473B38B5F"/>
-          </w:placeholder>
           <w:dataBinding w:prefixMappings="xmlns:ns0='http://purl.org/dc/elements/1.1/' xmlns:ns1='http://schemas.openxmlformats.org/package/2006/metadata/core-properties' " w:xpath="/ns1:coreProperties[1]/ns0:title[1]" w:storeItemID="{6C3C8BC8-F283-45AE-878A-BAB7291924A1}"/>
           <w:text/>
         </w:sdtPr>
@@ -12649,606 +14664,6 @@
 </w:styles>
 </file>
 
-<file path=word/glossary/document.xml><?xml version="1.0" encoding="utf-8"?>
-<w:glossaryDocument xmlns:wpc="http://schemas.microsoft.com/office/word/2010/wordprocessingCanvas" xmlns:mo="http://schemas.microsoft.com/office/mac/office/2008/main" xmlns:mc="http://schemas.openxmlformats.org/markup-compatibility/2006" xmlns:mv="urn:schemas-microsoft-com:mac:vml" xmlns:o="urn:schemas-microsoft-com:office:office" xmlns:r="http://schemas.openxmlformats.org/officeDocument/2006/relationships" xmlns:m="http://schemas.openxmlformats.org/officeDocument/2006/math" xmlns:v="urn:schemas-microsoft-com:vml" xmlns:wp14="http://schemas.microsoft.com/office/word/2010/wordprocessingDrawing" xmlns:wp="http://schemas.openxmlformats.org/drawingml/2006/wordprocessingDrawing" xmlns:w10="urn:schemas-microsoft-com:office:word" xmlns:w="http://schemas.openxmlformats.org/wordprocessingml/2006/main" xmlns:w14="http://schemas.microsoft.com/office/word/2010/wordml" xmlns:w15="http://schemas.microsoft.com/office/word/2012/wordml" xmlns:wpg="http://schemas.microsoft.com/office/word/2010/wordprocessingGroup" xmlns:wpi="http://schemas.microsoft.com/office/word/2010/wordprocessingInk" xmlns:wne="http://schemas.microsoft.com/office/word/2006/wordml" xmlns:wps="http://schemas.microsoft.com/office/word/2010/wordprocessingShape" mc:Ignorable="w14 w15 wp14"/>
-</file>
-
-<file path=word/glossary/fontTable.xml><?xml version="1.0" encoding="utf-8"?>
-<w:fonts xmlns:mc="http://schemas.openxmlformats.org/markup-compatibility/2006" xmlns:r="http://schemas.openxmlformats.org/officeDocument/2006/relationships" xmlns:w="http://schemas.openxmlformats.org/wordprocessingml/2006/main" xmlns:w14="http://schemas.microsoft.com/office/word/2010/wordml" xmlns:w15="http://schemas.microsoft.com/office/word/2012/wordml" mc:Ignorable="w14 w15">
-  <w:font w:name="Symbol">
-    <w:panose1 w:val="05050102010706020507"/>
-    <w:charset w:val="02"/>
-    <w:family w:val="auto"/>
-    <w:pitch w:val="variable"/>
-    <w:sig w:usb0="00000000" w:usb1="10000000" w:usb2="00000000" w:usb3="00000000" w:csb0="80000000" w:csb1="00000000"/>
-  </w:font>
-  <w:font w:name="Times New Roman">
-    <w:panose1 w:val="02020603050405020304"/>
-    <w:charset w:val="00"/>
-    <w:family w:val="roman"/>
-    <w:pitch w:val="variable"/>
-    <w:sig w:usb0="E0002AEF" w:usb1="C0007841" w:usb2="00000009" w:usb3="00000000" w:csb0="000001FF" w:csb1="00000000"/>
-  </w:font>
-  <w:font w:name="Courier New">
-    <w:panose1 w:val="02070309020205020404"/>
-    <w:charset w:val="00"/>
-    <w:family w:val="roman"/>
-    <w:pitch w:val="fixed"/>
-    <w:sig w:usb0="E0002AFF" w:usb1="C0007843" w:usb2="00000009" w:usb3="00000000" w:csb0="000001FF" w:csb1="00000000"/>
-  </w:font>
-  <w:font w:name="Wingdings">
-    <w:panose1 w:val="05000000000000000000"/>
-    <w:charset w:val="02"/>
-    <w:family w:val="auto"/>
-    <w:pitch w:val="variable"/>
-    <w:sig w:usb0="00000000" w:usb1="10000000" w:usb2="00000000" w:usb3="00000000" w:csb0="80000000" w:csb1="00000000"/>
-  </w:font>
-  <w:font w:name="Calibri">
-    <w:panose1 w:val="020F0502020204030204"/>
-    <w:charset w:val="00"/>
-    <w:family w:val="swiss"/>
-    <w:pitch w:val="variable"/>
-    <w:sig w:usb0="E00002FF" w:usb1="4000ACFF" w:usb2="00000001" w:usb3="00000000" w:csb0="0000019F" w:csb1="00000000"/>
-  </w:font>
-  <w:font w:name="Calibri Light">
-    <w:panose1 w:val="020F0302020204030204"/>
-    <w:charset w:val="00"/>
-    <w:family w:val="swiss"/>
-    <w:pitch w:val="variable"/>
-    <w:sig w:usb0="A00002EF" w:usb1="4000207B" w:usb2="00000000" w:usb3="00000000" w:csb0="0000019F" w:csb1="00000000"/>
-  </w:font>
-  <w:font w:name="Arial">
-    <w:panose1 w:val="020B0604020202020204"/>
-    <w:charset w:val="00"/>
-    <w:family w:val="swiss"/>
-    <w:pitch w:val="variable"/>
-    <w:sig w:usb0="E0002AFF" w:usb1="C0007843" w:usb2="00000009" w:usb3="00000000" w:csb0="000001FF" w:csb1="00000000"/>
-  </w:font>
-</w:fonts>
-</file>
-
-<file path=word/glossary/settings.xml><?xml version="1.0" encoding="utf-8"?>
-<w:settings xmlns:mc="http://schemas.openxmlformats.org/markup-compatibility/2006" xmlns:o="urn:schemas-microsoft-com:office:office" xmlns:r="http://schemas.openxmlformats.org/officeDocument/2006/relationships" xmlns:m="http://schemas.openxmlformats.org/officeDocument/2006/math" xmlns:v="urn:schemas-microsoft-com:vml" xmlns:w10="urn:schemas-microsoft-com:office:word" xmlns:w="http://schemas.openxmlformats.org/wordprocessingml/2006/main" xmlns:w14="http://schemas.microsoft.com/office/word/2010/wordml" xmlns:w15="http://schemas.microsoft.com/office/word/2012/wordml" xmlns:sl="http://schemas.openxmlformats.org/schemaLibrary/2006/main" mc:Ignorable="w14 w15">
-  <w:view w:val="normal"/>
-  <w:defaultTabStop w:val="708"/>
-  <w:hyphenationZone w:val="425"/>
-  <w:characterSpacingControl w:val="doNotCompress"/>
-  <w:compat>
-    <w:useFELayout/>
-    <w:compatSetting w:name="compatibilityMode" w:uri="http://schemas.microsoft.com/office/word" w:val="15"/>
-    <w:compatSetting w:name="overrideTableStyleFontSizeAndJustification" w:uri="http://schemas.microsoft.com/office/word" w:val="1"/>
-    <w:compatSetting w:name="enableOpenTypeFeatures" w:uri="http://schemas.microsoft.com/office/word" w:val="1"/>
-    <w:compatSetting w:name="doNotFlipMirrorIndents" w:uri="http://schemas.microsoft.com/office/word" w:val="1"/>
-    <w:compatSetting w:name="differentiateMultirowTableHeaders" w:uri="http://schemas.microsoft.com/office/word" w:val="1"/>
-  </w:compat>
-  <w:rsids>
-    <w:rsidRoot w:val="006C30CA"/>
-    <w:rsid w:val="001F515E"/>
-    <w:rsid w:val="003F58CF"/>
-    <w:rsid w:val="00516155"/>
-    <w:rsid w:val="006C30CA"/>
-    <w:rsid w:val="007F23B6"/>
-    <w:rsid w:val="009A4231"/>
-    <w:rsid w:val="00A707CE"/>
-    <w:rsid w:val="00D82199"/>
-  </w:rsids>
-  <m:mathPr>
-    <m:mathFont m:val="Cambria Math"/>
-    <m:brkBin m:val="before"/>
-    <m:brkBinSub m:val="--"/>
-    <m:smallFrac m:val="0"/>
-    <m:dispDef/>
-    <m:lMargin m:val="0"/>
-    <m:rMargin m:val="0"/>
-    <m:defJc m:val="centerGroup"/>
-    <m:wrapIndent m:val="1440"/>
-    <m:intLim m:val="subSup"/>
-    <m:naryLim m:val="undOvr"/>
-  </m:mathPr>
-  <w:themeFontLang w:val="fr-FR"/>
-  <w:clrSchemeMapping w:bg1="light1" w:t1="dark1" w:bg2="light2" w:t2="dark2" w:accent1="accent1" w:accent2="accent2" w:accent3="accent3" w:accent4="accent4" w:accent5="accent5" w:accent6="accent6" w:hyperlink="hyperlink" w:followedHyperlink="followedHyperlink"/>
-  <w:decimalSymbol w:val=","/>
-  <w:listSeparator w:val=";"/>
-  <w15:chartTrackingRefBased/>
-</w:settings>
-</file>
-
-<file path=word/glossary/styles.xml><?xml version="1.0" encoding="utf-8"?>
-<w:styles xmlns:mc="http://schemas.openxmlformats.org/markup-compatibility/2006" xmlns:r="http://schemas.openxmlformats.org/officeDocument/2006/relationships" xmlns:w="http://schemas.openxmlformats.org/wordprocessingml/2006/main" xmlns:w14="http://schemas.microsoft.com/office/word/2010/wordml" xmlns:w15="http://schemas.microsoft.com/office/word/2012/wordml" mc:Ignorable="w14 w15">
-  <w:docDefaults>
-    <w:rPrDefault>
-      <w:rPr>
-        <w:rFonts w:asciiTheme="minorHAnsi" w:eastAsiaTheme="minorEastAsia" w:hAnsiTheme="minorHAnsi" w:cstheme="minorBidi"/>
-        <w:sz w:val="22"/>
-        <w:szCs w:val="22"/>
-        <w:lang w:val="fr-FR" w:eastAsia="fr-FR" w:bidi="ar-SA"/>
-      </w:rPr>
-    </w:rPrDefault>
-    <w:pPrDefault>
-      <w:pPr>
-        <w:spacing w:after="160" w:line="259" w:lineRule="auto"/>
-      </w:pPr>
-    </w:pPrDefault>
-  </w:docDefaults>
-  <w:latentStyles w:defLockedState="0" w:defUIPriority="99" w:defSemiHidden="0" w:defUnhideWhenUsed="0" w:defQFormat="0" w:count="382">
-    <w:lsdException w:name="Normal" w:uiPriority="0" w:qFormat="1"/>
-    <w:lsdException w:name="heading 1" w:uiPriority="9" w:qFormat="1"/>
-    <w:lsdException w:name="heading 2" w:semiHidden="1" w:uiPriority="9" w:unhideWhenUsed="1" w:qFormat="1"/>
-    <w:lsdException w:name="heading 3" w:semiHidden="1" w:uiPriority="9" w:unhideWhenUsed="1" w:qFormat="1"/>
-    <w:lsdException w:name="heading 4" w:semiHidden="1" w:uiPriority="9" w:unhideWhenUsed="1" w:qFormat="1"/>
-    <w:lsdException w:name="heading 5" w:semiHidden="1" w:uiPriority="9" w:unhideWhenUsed="1" w:qFormat="1"/>
-    <w:lsdException w:name="heading 6" w:semiHidden="1" w:uiPriority="9" w:unhideWhenUsed="1" w:qFormat="1"/>
-    <w:lsdException w:name="heading 7" w:semiHidden="1" w:uiPriority="9" w:unhideWhenUsed="1" w:qFormat="1"/>
-    <w:lsdException w:name="heading 8" w:semiHidden="1" w:uiPriority="9" w:unhideWhenUsed="1" w:qFormat="1"/>
-    <w:lsdException w:name="heading 9" w:semiHidden="1" w:uiPriority="9" w:unhideWhenUsed="1" w:qFormat="1"/>
-    <w:lsdException w:name="index 1" w:semiHidden="1" w:unhideWhenUsed="1"/>
-    <w:lsdException w:name="index 2" w:semiHidden="1" w:unhideWhenUsed="1"/>
-    <w:lsdException w:name="index 3" w:semiHidden="1" w:unhideWhenUsed="1"/>
-    <w:lsdException w:name="index 4" w:semiHidden="1" w:unhideWhenUsed="1"/>
-    <w:lsdException w:name="index 5" w:semiHidden="1" w:unhideWhenUsed="1"/>
-    <w:lsdException w:name="index 6" w:semiHidden="1" w:unhideWhenUsed="1"/>
-    <w:lsdException w:name="index 7" w:semiHidden="1" w:unhideWhenUsed="1"/>
-    <w:lsdException w:name="index 8" w:semiHidden="1" w:unhideWhenUsed="1"/>
-    <w:lsdException w:name="index 9" w:semiHidden="1" w:unhideWhenUsed="1"/>
-    <w:lsdException w:name="toc 1" w:semiHidden="1" w:uiPriority="39" w:unhideWhenUsed="1"/>
-    <w:lsdException w:name="toc 2" w:semiHidden="1" w:uiPriority="39" w:unhideWhenUsed="1"/>
-    <w:lsdException w:name="toc 3" w:semiHidden="1" w:uiPriority="39" w:unhideWhenUsed="1"/>
-    <w:lsdException w:name="toc 4" w:semiHidden="1" w:uiPriority="39" w:unhideWhenUsed="1"/>
-    <w:lsdException w:name="toc 5" w:semiHidden="1" w:uiPriority="39" w:unhideWhenUsed="1"/>
-    <w:lsdException w:name="toc 6" w:semiHidden="1" w:uiPriority="39" w:unhideWhenUsed="1"/>
-    <w:lsdException w:name="toc 7" w:semiHidden="1" w:uiPriority="39" w:unhideWhenUsed="1"/>
-    <w:lsdException w:name="toc 8" w:semiHidden="1" w:uiPriority="39" w:unhideWhenUsed="1"/>
-    <w:lsdException w:name="toc 9" w:semiHidden="1" w:uiPriority="39" w:unhideWhenUsed="1"/>
-    <w:lsdException w:name="Normal Indent" w:semiHidden="1" w:unhideWhenUsed="1"/>
-    <w:lsdException w:name="footnote text" w:semiHidden="1" w:unhideWhenUsed="1"/>
-    <w:lsdException w:name="annotation text" w:semiHidden="1" w:unhideWhenUsed="1"/>
-    <w:lsdException w:name="header" w:semiHidden="1" w:unhideWhenUsed="1"/>
-    <w:lsdException w:name="footer" w:semiHidden="1" w:unhideWhenUsed="1"/>
-    <w:lsdException w:name="index heading" w:semiHidden="1" w:unhideWhenUsed="1"/>
-    <w:lsdException w:name="caption" w:semiHidden="1" w:uiPriority="35" w:unhideWhenUsed="1" w:qFormat="1"/>
-    <w:lsdException w:name="table of figures" w:semiHidden="1" w:unhideWhenUsed="1"/>
-    <w:lsdException w:name="envelope address" w:semiHidden="1" w:unhideWhenUsed="1"/>
-    <w:lsdException w:name="envelope return" w:semiHidden="1" w:unhideWhenUsed="1"/>
-    <w:lsdException w:name="footnote reference" w:semiHidden="1" w:unhideWhenUsed="1"/>
-    <w:lsdException w:name="annotation reference" w:semiHidden="1" w:unhideWhenUsed="1"/>
-    <w:lsdException w:name="line number" w:semiHidden="1" w:unhideWhenUsed="1"/>
-    <w:lsdException w:name="page number" w:semiHidden="1" w:unhideWhenUsed="1"/>
-    <w:lsdException w:name="endnote reference" w:semiHidden="1" w:unhideWhenUsed="1"/>
-    <w:lsdException w:name="endnote text" w:semiHidden="1" w:unhideWhenUsed="1"/>
-    <w:lsdException w:name="table of authorities" w:semiHidden="1" w:unhideWhenUsed="1"/>
-    <w:lsdException w:name="macro" w:semiHidden="1" w:unhideWhenUsed="1"/>
-    <w:lsdException w:name="toa heading" w:semiHidden="1" w:unhideWhenUsed="1"/>
-    <w:lsdException w:name="List" w:semiHidden="1" w:unhideWhenUsed="1"/>
-    <w:lsdException w:name="List Bullet" w:semiHidden="1" w:unhideWhenUsed="1"/>
-    <w:lsdException w:name="List Number" w:semiHidden="1" w:unhideWhenUsed="1"/>
-    <w:lsdException w:name="List 2" w:semiHidden="1" w:unhideWhenUsed="1"/>
-    <w:lsdException w:name="List 3" w:semiHidden="1" w:unhideWhenUsed="1"/>
-    <w:lsdException w:name="List 4" w:semiHidden="1" w:unhideWhenUsed="1"/>
-    <w:lsdException w:name="List 5" w:semiHidden="1" w:unhideWhenUsed="1"/>
-    <w:lsdException w:name="List Bullet 2" w:semiHidden="1" w:unhideWhenUsed="1"/>
-    <w:lsdException w:name="List Bullet 3" w:semiHidden="1" w:unhideWhenUsed="1"/>
-    <w:lsdException w:name="List Bullet 4" w:semiHidden="1" w:unhideWhenUsed="1"/>
-    <w:lsdException w:name="List Bullet 5" w:semiHidden="1" w:unhideWhenUsed="1"/>
-    <w:lsdException w:name="List Number 2" w:semiHidden="1" w:unhideWhenUsed="1"/>
-    <w:lsdException w:name="List Number 3" w:semiHidden="1" w:unhideWhenUsed="1"/>
-    <w:lsdException w:name="List Number 4" w:semiHidden="1" w:unhideWhenUsed="1"/>
-    <w:lsdException w:name="List Number 5" w:semiHidden="1" w:unhideWhenUsed="1"/>
-    <w:lsdException w:name="Title" w:uiPriority="10" w:qFormat="1"/>
-    <w:lsdException w:name="Closing" w:semiHidden="1" w:unhideWhenUsed="1"/>
-    <w:lsdException w:name="Signature" w:semiHidden="1" w:unhideWhenUsed="1"/>
-    <w:lsdException w:name="Default Paragraph Font" w:semiHidden="1" w:uiPriority="1" w:unhideWhenUsed="1"/>
-    <w:lsdException w:name="Body Text" w:semiHidden="1" w:unhideWhenUsed="1"/>
-    <w:lsdException w:name="Body Text Indent" w:semiHidden="1" w:unhideWhenUsed="1"/>
-    <w:lsdException w:name="List Continue" w:semiHidden="1" w:unhideWhenUsed="1"/>
-    <w:lsdException w:name="List Continue 2" w:semiHidden="1" w:unhideWhenUsed="1"/>
-    <w:lsdException w:name="List Continue 3" w:semiHidden="1" w:unhideWhenUsed="1"/>
-    <w:lsdException w:name="List Continue 4" w:semiHidden="1" w:unhideWhenUsed="1"/>
-    <w:lsdException w:name="List Continue 5" w:semiHidden="1" w:unhideWhenUsed="1"/>
-    <w:lsdException w:name="Message Header" w:semiHidden="1" w:unhideWhenUsed="1"/>
-    <w:lsdException w:name="Subtitle" w:uiPriority="11" w:qFormat="1"/>
-    <w:lsdException w:name="Salutation" w:semiHidden="1" w:unhideWhenUsed="1"/>
-    <w:lsdException w:name="Date" w:semiHidden="1" w:unhideWhenUsed="1"/>
-    <w:lsdException w:name="Body Text First Indent" w:semiHidden="1" w:unhideWhenUsed="1"/>
-    <w:lsdException w:name="Body Text First Indent 2" w:semiHidden="1" w:unhideWhenUsed="1"/>
-    <w:lsdException w:name="Note Heading" w:semiHidden="1" w:unhideWhenUsed="1"/>
-    <w:lsdException w:name="Body Text 2" w:semiHidden="1" w:unhideWhenUsed="1"/>
-    <w:lsdException w:name="Body Text 3" w:semiHidden="1" w:unhideWhenUsed="1"/>
-    <w:lsdException w:name="Body Text Indent 2" w:semiHidden="1" w:unhideWhenUsed="1"/>
-    <w:lsdException w:name="Body Text Indent 3" w:semiHidden="1" w:unhideWhenUsed="1"/>
-    <w:lsdException w:name="Block Text" w:semiHidden="1" w:unhideWhenUsed="1"/>
-    <w:lsdException w:name="Hyperlink" w:semiHidden="1" w:unhideWhenUsed="1"/>
-    <w:lsdException w:name="FollowedHyperlink" w:semiHidden="1" w:unhideWhenUsed="1"/>
-    <w:lsdException w:name="Strong" w:uiPriority="22" w:qFormat="1"/>
-    <w:lsdException w:name="Emphasis" w:uiPriority="20" w:qFormat="1"/>
-    <w:lsdException w:name="Document Map" w:semiHidden="1" w:unhideWhenUsed="1"/>
-    <w:lsdException w:name="Plain Text" w:semiHidden="1" w:unhideWhenUsed="1"/>
-    <w:lsdException w:name="E-mail Signature" w:semiHidden="1" w:unhideWhenUsed="1"/>
-    <w:lsdException w:name="HTML Top of Form" w:semiHidden="1" w:unhideWhenUsed="1"/>
-    <w:lsdException w:name="HTML Bottom of Form" w:semiHidden="1" w:unhideWhenUsed="1"/>
-    <w:lsdException w:name="Normal (Web)" w:semiHidden="1" w:unhideWhenUsed="1"/>
-    <w:lsdException w:name="HTML Acronym" w:semiHidden="1" w:unhideWhenUsed="1"/>
-    <w:lsdException w:name="HTML Address" w:semiHidden="1" w:unhideWhenUsed="1"/>
-    <w:lsdException w:name="HTML Cite" w:semiHidden="1" w:unhideWhenUsed="1"/>
-    <w:lsdException w:name="HTML Code" w:semiHidden="1" w:unhideWhenUsed="1"/>
-    <w:lsdException w:name="HTML Definition" w:semiHidden="1" w:unhideWhenUsed="1"/>
-    <w:lsdException w:name="HTML Keyboard" w:semiHidden="1" w:unhideWhenUsed="1"/>
-    <w:lsdException w:name="HTML Preformatted" w:semiHidden="1" w:unhideWhenUsed="1"/>
-    <w:lsdException w:name="HTML Sample" w:semiHidden="1" w:unhideWhenUsed="1"/>
-    <w:lsdException w:name="HTML Typewriter" w:semiHidden="1" w:unhideWhenUsed="1"/>
-    <w:lsdException w:name="HTML Variable" w:semiHidden="1" w:unhideWhenUsed="1"/>
-    <w:lsdException w:name="Normal Table" w:semiHidden="1" w:unhideWhenUsed="1"/>
-    <w:lsdException w:name="annotation subject" w:semiHidden="1" w:unhideWhenUsed="1"/>
-    <w:lsdException w:name="No List" w:semiHidden="1" w:unhideWhenUsed="1"/>
-    <w:lsdException w:name="Outline List 1" w:semiHidden="1" w:unhideWhenUsed="1"/>
-    <w:lsdException w:name="Outline List 2" w:semiHidden="1" w:unhideWhenUsed="1"/>
-    <w:lsdException w:name="Outline List 3" w:semiHidden="1" w:unhideWhenUsed="1"/>
-    <w:lsdException w:name="Table Simple 1" w:semiHidden="1" w:unhideWhenUsed="1"/>
-    <w:lsdException w:name="Table Simple 2" w:semiHidden="1" w:unhideWhenUsed="1"/>
-    <w:lsdException w:name="Table Simple 3" w:semiHidden="1" w:unhideWhenUsed="1"/>
-    <w:lsdException w:name="Table Classic 1" w:semiHidden="1" w:unhideWhenUsed="1"/>
-    <w:lsdException w:name="Table Classic 2" w:semiHidden="1" w:unhideWhenUsed="1"/>
-    <w:lsdException w:name="Table Classic 3" w:semiHidden="1" w:unhideWhenUsed="1"/>
-    <w:lsdException w:name="Table Classic 4" w:semiHidden="1" w:unhideWhenUsed="1"/>
-    <w:lsdException w:name="Table Colorful 1" w:semiHidden="1" w:unhideWhenUsed="1"/>
-    <w:lsdException w:name="Table Colorful 2" w:semiHidden="1" w:unhideWhenUsed="1"/>
-    <w:lsdException w:name="Table Colorful 3" w:semiHidden="1" w:unhideWhenUsed="1"/>
-    <w:lsdException w:name="Table Columns 1" w:semiHidden="1" w:unhideWhenUsed="1"/>
-    <w:lsdException w:name="Table Columns 2" w:semiHidden="1" w:unhideWhenUsed="1"/>
-    <w:lsdException w:name="Table Columns 3" w:semiHidden="1" w:unhideWhenUsed="1"/>
-    <w:lsdException w:name="Table Columns 4" w:semiHidden="1" w:unhideWhenUsed="1"/>
-    <w:lsdException w:name="Table Columns 5" w:semiHidden="1" w:unhideWhenUsed="1"/>
-    <w:lsdException w:name="Table Grid 1" w:semiHidden="1" w:unhideWhenUsed="1"/>
-    <w:lsdException w:name="Table Grid 2" w:semiHidden="1" w:unhideWhenUsed="1"/>
-    <w:lsdException w:name="Table Grid 3" w:semiHidden="1" w:unhideWhenUsed="1"/>
-    <w:lsdException w:name="Table Grid 4" w:semiHidden="1" w:unhideWhenUsed="1"/>
-    <w:lsdException w:name="Table Grid 5" w:semiHidden="1" w:unhideWhenUsed="1"/>
-    <w:lsdException w:name="Table Grid 6" w:semiHidden="1" w:unhideWhenUsed="1"/>
-    <w:lsdException w:name="Table Grid 7" w:semiHidden="1" w:unhideWhenUsed="1"/>
-    <w:lsdException w:name="Table Grid 8" w:semiHidden="1" w:unhideWhenUsed="1"/>
-    <w:lsdException w:name="Table List 1" w:semiHidden="1" w:unhideWhenUsed="1"/>
-    <w:lsdException w:name="Table List 2" w:semiHidden="1" w:unhideWhenUsed="1"/>
-    <w:lsdException w:name="Table List 3" w:semiHidden="1" w:unhideWhenUsed="1"/>
-    <w:lsdException w:name="Table List 4" w:semiHidden="1" w:unhideWhenUsed="1"/>
-    <w:lsdException w:name="Table List 5" w:semiHidden="1" w:unhideWhenUsed="1"/>
-    <w:lsdException w:name="Table List 6" w:semiHidden="1" w:unhideWhenUsed="1"/>
-    <w:lsdException w:name="Table List 7" w:semiHidden="1" w:unhideWhenUsed="1"/>
-    <w:lsdException w:name="Table List 8" w:semiHidden="1" w:unhideWhenUsed="1"/>
-    <w:lsdException w:name="Table 3D effects 1" w:semiHidden="1" w:unhideWhenUsed="1"/>
-    <w:lsdException w:name="Table 3D effects 2" w:semiHidden="1" w:unhideWhenUsed="1"/>
-    <w:lsdException w:name="Table 3D effects 3" w:semiHidden="1" w:unhideWhenUsed="1"/>
-    <w:lsdException w:name="Table Contemporary" w:semiHidden="1" w:unhideWhenUsed="1"/>
-    <w:lsdException w:name="Table Elegant" w:semiHidden="1" w:unhideWhenUsed="1"/>
-    <w:lsdException w:name="Table Professional" w:semiHidden="1" w:unhideWhenUsed="1"/>
-    <w:lsdException w:name="Table Subtle 1" w:semiHidden="1" w:unhideWhenUsed="1"/>
-    <w:lsdException w:name="Table Subtle 2" w:semiHidden="1" w:unhideWhenUsed="1"/>
-    <w:lsdException w:name="Table Web 1" w:semiHidden="1" w:unhideWhenUsed="1"/>
-    <w:lsdException w:name="Table Web 2" w:semiHidden="1" w:unhideWhenUsed="1"/>
-    <w:lsdException w:name="Table Web 3" w:semiHidden="1" w:unhideWhenUsed="1"/>
-    <w:lsdException w:name="Balloon Text" w:semiHidden="1" w:unhideWhenUsed="1"/>
-    <w:lsdException w:name="Table Grid" w:uiPriority="39"/>
-    <w:lsdException w:name="Table Theme" w:semiHidden="1" w:unhideWhenUsed="1"/>
-    <w:lsdException w:name="Placeholder Text" w:semiHidden="1"/>
-    <w:lsdException w:name="No Spacing" w:uiPriority="1" w:qFormat="1"/>
-    <w:lsdException w:name="Light Shading" w:uiPriority="60"/>
-    <w:lsdException w:name="Light List" w:uiPriority="61"/>
-    <w:lsdException w:name="Light Grid" w:uiPriority="62"/>
-    <w:lsdException w:name="Medium Shading 1" w:uiPriority="63"/>
-    <w:lsdException w:name="Medium Shading 2" w:uiPriority="64"/>
-    <w:lsdException w:name="Medium List 1" w:uiPriority="65"/>
-    <w:lsdException w:name="Medium List 2" w:uiPriority="66"/>
-    <w:lsdException w:name="Medium Grid 1" w:uiPriority="67"/>
-    <w:lsdException w:name="Medium Grid 2" w:uiPriority="68"/>
-    <w:lsdException w:name="Medium Grid 3" w:uiPriority="69"/>
-    <w:lsdException w:name="Dark List" w:uiPriority="70"/>
-    <w:lsdException w:name="Colorful Shading" w:uiPriority="71"/>
-    <w:lsdException w:name="Colorful List" w:uiPriority="72"/>
-    <w:lsdException w:name="Colorful Grid" w:uiPriority="73"/>
-    <w:lsdException w:name="Light Shading Accent 1" w:uiPriority="60"/>
-    <w:lsdException w:name="Light List Accent 1" w:uiPriority="61"/>
-    <w:lsdException w:name="Light Grid Accent 1" w:uiPriority="62"/>
-    <w:lsdException w:name="Medium Shading 1 Accent 1" w:uiPriority="63"/>
-    <w:lsdException w:name="Medium Shading 2 Accent 1" w:uiPriority="64"/>
-    <w:lsdException w:name="Medium List 1 Accent 1" w:uiPriority="65"/>
-    <w:lsdException w:name="Revision" w:semiHidden="1"/>
-    <w:lsdException w:name="List Paragraph" w:uiPriority="34" w:qFormat="1"/>
-    <w:lsdException w:name="Quote" w:uiPriority="29" w:qFormat="1"/>
-    <w:lsdException w:name="Intense Quote" w:uiPriority="30" w:qFormat="1"/>
-    <w:lsdException w:name="Medium List 2 Accent 1" w:uiPriority="66"/>
-    <w:lsdException w:name="Medium Grid 1 Accent 1" w:uiPriority="67"/>
-    <w:lsdException w:name="Medium Grid 2 Accent 1" w:uiPriority="68"/>
-    <w:lsdException w:name="Medium Grid 3 Accent 1" w:uiPriority="69"/>
-    <w:lsdException w:name="Dark List Accent 1" w:uiPriority="70"/>
-    <w:lsdException w:name="Colorful Shading Accent 1" w:uiPriority="71"/>
-    <w:lsdException w:name="Colorful List Accent 1" w:uiPriority="72"/>
-    <w:lsdException w:name="Colorful Grid Accent 1" w:uiPriority="73"/>
-    <w:lsdException w:name="Light Shading Accent 2" w:uiPriority="60"/>
-    <w:lsdException w:name="Light List Accent 2" w:uiPriority="61"/>
-    <w:lsdException w:name="Light Grid Accent 2" w:uiPriority="62"/>
-    <w:lsdException w:name="Medium Shading 1 Accent 2" w:uiPriority="63"/>
-    <w:lsdException w:name="Medium Shading 2 Accent 2" w:uiPriority="64"/>
-    <w:lsdException w:name="Medium List 1 Accent 2" w:uiPriority="65"/>
-    <w:lsdException w:name="Medium List 2 Accent 2" w:uiPriority="66"/>
-    <w:lsdException w:name="Medium Grid 1 Accent 2" w:uiPriority="67"/>
-    <w:lsdException w:name="Medium Grid 2 Accent 2" w:uiPriority="68"/>
-    <w:lsdException w:name="Medium Grid 3 Accent 2" w:uiPriority="69"/>
-    <w:lsdException w:name="Dark List Accent 2" w:uiPriority="70"/>
-    <w:lsdException w:name="Colorful Shading Accent 2" w:uiPriority="71"/>
-    <w:lsdException w:name="Colorful List Accent 2" w:uiPriority="72"/>
-    <w:lsdException w:name="Colorful Grid Accent 2" w:uiPriority="73"/>
-    <w:lsdException w:name="Light Shading Accent 3" w:uiPriority="60"/>
-    <w:lsdException w:name="Light List Accent 3" w:uiPriority="61"/>
-    <w:lsdException w:name="Light Grid Accent 3" w:uiPriority="62"/>
-    <w:lsdException w:name="Medium Shading 1 Accent 3" w:uiPriority="63"/>
-    <w:lsdException w:name="Medium Shading 2 Accent 3" w:uiPriority="64"/>
-    <w:lsdException w:name="Medium List 1 Accent 3" w:uiPriority="65"/>
-    <w:lsdException w:name="Medium List 2 Accent 3" w:uiPriority="66"/>
-    <w:lsdException w:name="Medium Grid 1 Accent 3" w:uiPriority="67"/>
-    <w:lsdException w:name="Medium Grid 2 Accent 3" w:uiPriority="68"/>
-    <w:lsdException w:name="Medium Grid 3 Accent 3" w:uiPriority="69"/>
-    <w:lsdException w:name="Dark List Accent 3" w:uiPriority="70"/>
-    <w:lsdException w:name="Colorful Shading Accent 3" w:uiPriority="71"/>
-    <w:lsdException w:name="Colorful List Accent 3" w:uiPriority="72"/>
-    <w:lsdException w:name="Colorful Grid Accent 3" w:uiPriority="73"/>
-    <w:lsdException w:name="Light Shading Accent 4" w:uiPriority="60"/>
-    <w:lsdException w:name="Light List Accent 4" w:uiPriority="61"/>
-    <w:lsdException w:name="Light Grid Accent 4" w:uiPriority="62"/>
-    <w:lsdException w:name="Medium Shading 1 Accent 4" w:uiPriority="63"/>
-    <w:lsdException w:name="Medium Shading 2 Accent 4" w:uiPriority="64"/>
-    <w:lsdException w:name="Medium List 1 Accent 4" w:uiPriority="65"/>
-    <w:lsdException w:name="Medium List 2 Accent 4" w:uiPriority="66"/>
-    <w:lsdException w:name="Medium Grid 1 Accent 4" w:uiPriority="67"/>
-    <w:lsdException w:name="Medium Grid 2 Accent 4" w:uiPriority="68"/>
-    <w:lsdException w:name="Medium Grid 3 Accent 4" w:uiPriority="69"/>
-    <w:lsdException w:name="Dark List Accent 4" w:uiPriority="70"/>
-    <w:lsdException w:name="Colorful Shading Accent 4" w:uiPriority="71"/>
-    <w:lsdException w:name="Colorful List Accent 4" w:uiPriority="72"/>
-    <w:lsdException w:name="Colorful Grid Accent 4" w:uiPriority="73"/>
-    <w:lsdException w:name="Light Shading Accent 5" w:uiPriority="60"/>
-    <w:lsdException w:name="Light List Accent 5" w:uiPriority="61"/>
-    <w:lsdException w:name="Light Grid Accent 5" w:uiPriority="62"/>
-    <w:lsdException w:name="Medium Shading 1 Accent 5" w:uiPriority="63"/>
-    <w:lsdException w:name="Medium Shading 2 Accent 5" w:uiPriority="64"/>
-    <w:lsdException w:name="Medium List 1 Accent 5" w:uiPriority="65"/>
-    <w:lsdException w:name="Medium List 2 Accent 5" w:uiPriority="66"/>
-    <w:lsdException w:name="Medium Grid 1 Accent 5" w:uiPriority="67"/>
-    <w:lsdException w:name="Medium Grid 2 Accent 5" w:uiPriority="68"/>
-    <w:lsdException w:name="Medium Grid 3 Accent 5" w:uiPriority="69"/>
-    <w:lsdException w:name="Dark List Accent 5" w:uiPriority="70"/>
-    <w:lsdException w:name="Colorful Shading Accent 5" w:uiPriority="71"/>
-    <w:lsdException w:name="Colorful List Accent 5" w:uiPriority="72"/>
-    <w:lsdException w:name="Colorful Grid Accent 5" w:uiPriority="73"/>
-    <w:lsdException w:name="Light Shading Accent 6" w:uiPriority="60"/>
-    <w:lsdException w:name="Light List Accent 6" w:uiPriority="61"/>
-    <w:lsdException w:name="Light Grid Accent 6" w:uiPriority="62"/>
-    <w:lsdException w:name="Medium Shading 1 Accent 6" w:uiPriority="63"/>
-    <w:lsdException w:name="Medium Shading 2 Accent 6" w:uiPriority="64"/>
-    <w:lsdException w:name="Medium List 1 Accent 6" w:uiPriority="65"/>
-    <w:lsdException w:name="Medium List 2 Accent 6" w:uiPriority="66"/>
-    <w:lsdException w:name="Medium Grid 1 Accent 6" w:uiPriority="67"/>
-    <w:lsdException w:name="Medium Grid 2 Accent 6" w:uiPriority="68"/>
-    <w:lsdException w:name="Medium Grid 3 Accent 6" w:uiPriority="69"/>
-    <w:lsdException w:name="Dark List Accent 6" w:uiPriority="70"/>
-    <w:lsdException w:name="Colorful Shading Accent 6" w:uiPriority="71"/>
-    <w:lsdException w:name="Colorful List Accent 6" w:uiPriority="72"/>
-    <w:lsdException w:name="Colorful Grid Accent 6" w:uiPriority="73"/>
-    <w:lsdException w:name="Subtle Emphasis" w:uiPriority="19" w:qFormat="1"/>
-    <w:lsdException w:name="Intense Emphasis" w:uiPriority="21" w:qFormat="1"/>
-    <w:lsdException w:name="Subtle Reference" w:uiPriority="31" w:qFormat="1"/>
-    <w:lsdException w:name="Intense Reference" w:uiPriority="32" w:qFormat="1"/>
-    <w:lsdException w:name="Book Title" w:uiPriority="33" w:qFormat="1"/>
-    <w:lsdException w:name="Bibliography" w:semiHidden="1" w:uiPriority="37" w:unhideWhenUsed="1"/>
-    <w:lsdException w:name="TOC Heading" w:semiHidden="1" w:uiPriority="39" w:unhideWhenUsed="1" w:qFormat="1"/>
-    <w:lsdException w:name="Plain Table 1" w:uiPriority="41"/>
-    <w:lsdException w:name="Plain Table 2" w:uiPriority="42"/>
-    <w:lsdException w:name="Plain Table 3" w:uiPriority="43"/>
-    <w:lsdException w:name="Plain Table 4" w:uiPriority="44"/>
-    <w:lsdException w:name="Plain Table 5" w:uiPriority="45"/>
-    <w:lsdException w:name="Grid Table Light" w:uiPriority="40"/>
-    <w:lsdException w:name="Grid Table 1 Light" w:uiPriority="46"/>
-    <w:lsdException w:name="Grid Table 2" w:uiPriority="47"/>
-    <w:lsdException w:name="Grid Table 3" w:uiPriority="48"/>
-    <w:lsdException w:name="Grid Table 4" w:uiPriority="49"/>
-    <w:lsdException w:name="Grid Table 5 Dark" w:uiPriority="50"/>
-    <w:lsdException w:name="Grid Table 6 Colorful" w:uiPriority="51"/>
-    <w:lsdException w:name="Grid Table 7 Colorful" w:uiPriority="52"/>
-    <w:lsdException w:name="Grid Table 1 Light Accent 1" w:uiPriority="46"/>
-    <w:lsdException w:name="Grid Table 2 Accent 1" w:uiPriority="47"/>
-    <w:lsdException w:name="Grid Table 3 Accent 1" w:uiPriority="48"/>
-    <w:lsdException w:name="Grid Table 4 Accent 1" w:uiPriority="49"/>
-    <w:lsdException w:name="Grid Table 5 Dark Accent 1" w:uiPriority="50"/>
-    <w:lsdException w:name="Grid Table 6 Colorful Accent 1" w:uiPriority="51"/>
-    <w:lsdException w:name="Grid Table 7 Colorful Accent 1" w:uiPriority="52"/>
-    <w:lsdException w:name="Grid Table 1 Light Accent 2" w:uiPriority="46"/>
-    <w:lsdException w:name="Grid Table 2 Accent 2" w:uiPriority="47"/>
-    <w:lsdException w:name="Grid Table 3 Accent 2" w:uiPriority="48"/>
-    <w:lsdException w:name="Grid Table 4 Accent 2" w:uiPriority="49"/>
-    <w:lsdException w:name="Grid Table 5 Dark Accent 2" w:uiPriority="50"/>
-    <w:lsdException w:name="Grid Table 6 Colorful Accent 2" w:uiPriority="51"/>
-    <w:lsdException w:name="Grid Table 7 Colorful Accent 2" w:uiPriority="52"/>
-    <w:lsdException w:name="Grid Table 1 Light Accent 3" w:uiPriority="46"/>
-    <w:lsdException w:name="Grid Table 2 Accent 3" w:uiPriority="47"/>
-    <w:lsdException w:name="Grid Table 3 Accent 3" w:uiPriority="48"/>
-    <w:lsdException w:name="Grid Table 4 Accent 3" w:uiPriority="49"/>
-    <w:lsdException w:name="Grid Table 5 Dark Accent 3" w:uiPriority="50"/>
-    <w:lsdException w:name="Grid Table 6 Colorful Accent 3" w:uiPriority="51"/>
-    <w:lsdException w:name="Grid Table 7 Colorful Accent 3" w:uiPriority="52"/>
-    <w:lsdException w:name="Grid Table 1 Light Accent 4" w:uiPriority="46"/>
-    <w:lsdException w:name="Grid Table 2 Accent 4" w:uiPriority="47"/>
-    <w:lsdException w:name="Grid Table 3 Accent 4" w:uiPriority="48"/>
-    <w:lsdException w:name="Grid Table 4 Accent 4" w:uiPriority="49"/>
-    <w:lsdException w:name="Grid Table 5 Dark Accent 4" w:uiPriority="50"/>
-    <w:lsdException w:name="Grid Table 6 Colorful Accent 4" w:uiPriority="51"/>
-    <w:lsdException w:name="Grid Table 7 Colorful Accent 4" w:uiPriority="52"/>
-    <w:lsdException w:name="Grid Table 1 Light Accent 5" w:uiPriority="46"/>
-    <w:lsdException w:name="Grid Table 2 Accent 5" w:uiPriority="47"/>
-    <w:lsdException w:name="Grid Table 3 Accent 5" w:uiPriority="48"/>
-    <w:lsdException w:name="Grid Table 4 Accent 5" w:uiPriority="49"/>
-    <w:lsdException w:name="Grid Table 5 Dark Accent 5" w:uiPriority="50"/>
-    <w:lsdException w:name="Grid Table 6 Colorful Accent 5" w:uiPriority="51"/>
-    <w:lsdException w:name="Grid Table 7 Colorful Accent 5" w:uiPriority="52"/>
-    <w:lsdException w:name="Grid Table 1 Light Accent 6" w:uiPriority="46"/>
-    <w:lsdException w:name="Grid Table 2 Accent 6" w:uiPriority="47"/>
-    <w:lsdException w:name="Grid Table 3 Accent 6" w:uiPriority="48"/>
-    <w:lsdException w:name="Grid Table 4 Accent 6" w:uiPriority="49"/>
-    <w:lsdException w:name="Grid Table 5 Dark Accent 6" w:uiPriority="50"/>
-    <w:lsdException w:name="Grid Table 6 Colorful Accent 6" w:uiPriority="51"/>
-    <w:lsdException w:name="Grid Table 7 Colorful Accent 6" w:uiPriority="52"/>
-    <w:lsdException w:name="List Table 1 Light" w:uiPriority="46"/>
-    <w:lsdException w:name="List Table 2" w:uiPriority="47"/>
-    <w:lsdException w:name="List Table 3" w:uiPriority="48"/>
-    <w:lsdException w:name="List Table 4" w:uiPriority="49"/>
-    <w:lsdException w:name="List Table 5 Dark" w:uiPriority="50"/>
-    <w:lsdException w:name="List Table 6 Colorful" w:uiPriority="51"/>
-    <w:lsdException w:name="List Table 7 Colorful" w:uiPriority="52"/>
-    <w:lsdException w:name="List Table 1 Light Accent 1" w:uiPriority="46"/>
-    <w:lsdException w:name="List Table 2 Accent 1" w:uiPriority="47"/>
-    <w:lsdException w:name="List Table 3 Accent 1" w:uiPriority="48"/>
-    <w:lsdException w:name="List Table 4 Accent 1" w:uiPriority="49"/>
-    <w:lsdException w:name="List Table 5 Dark Accent 1" w:uiPriority="50"/>
-    <w:lsdException w:name="List Table 6 Colorful Accent 1" w:uiPriority="51"/>
-    <w:lsdException w:name="List Table 7 Colorful Accent 1" w:uiPriority="52"/>
-    <w:lsdException w:name="List Table 1 Light Accent 2" w:uiPriority="46"/>
-    <w:lsdException w:name="List Table 2 Accent 2" w:uiPriority="47"/>
-    <w:lsdException w:name="List Table 3 Accent 2" w:uiPriority="48"/>
-    <w:lsdException w:name="List Table 4 Accent 2" w:uiPriority="49"/>
-    <w:lsdException w:name="List Table 5 Dark Accent 2" w:uiPriority="50"/>
-    <w:lsdException w:name="List Table 6 Colorful Accent 2" w:uiPriority="51"/>
-    <w:lsdException w:name="List Table 7 Colorful Accent 2" w:uiPriority="52"/>
-    <w:lsdException w:name="List Table 1 Light Accent 3" w:uiPriority="46"/>
-    <w:lsdException w:name="List Table 2 Accent 3" w:uiPriority="47"/>
-    <w:lsdException w:name="List Table 3 Accent 3" w:uiPriority="48"/>
-    <w:lsdException w:name="List Table 4 Accent 3" w:uiPriority="49"/>
-    <w:lsdException w:name="List Table 5 Dark Accent 3" w:uiPriority="50"/>
-    <w:lsdException w:name="List Table 6 Colorful Accent 3" w:uiPriority="51"/>
-    <w:lsdException w:name="List Table 7 Colorful Accent 3" w:uiPriority="52"/>
-    <w:lsdException w:name="List Table 1 Light Accent 4" w:uiPriority="46"/>
-    <w:lsdException w:name="List Table 2 Accent 4" w:uiPriority="47"/>
-    <w:lsdException w:name="List Table 3 Accent 4" w:uiPriority="48"/>
-    <w:lsdException w:name="List Table 4 Accent 4" w:uiPriority="49"/>
-    <w:lsdException w:name="List Table 5 Dark Accent 4" w:uiPriority="50"/>
-    <w:lsdException w:name="List Table 6 Colorful Accent 4" w:uiPriority="51"/>
-    <w:lsdException w:name="List Table 7 Colorful Accent 4" w:uiPriority="52"/>
-    <w:lsdException w:name="List Table 1 Light Accent 5" w:uiPriority="46"/>
-    <w:lsdException w:name="List Table 2 Accent 5" w:uiPriority="47"/>
-    <w:lsdException w:name="List Table 3 Accent 5" w:uiPriority="48"/>
-    <w:lsdException w:name="List Table 4 Accent 5" w:uiPriority="49"/>
-    <w:lsdException w:name="List Table 5 Dark Accent 5" w:uiPriority="50"/>
-    <w:lsdException w:name="List Table 6 Colorful Accent 5" w:uiPriority="51"/>
-    <w:lsdException w:name="List Table 7 Colorful Accent 5" w:uiPriority="52"/>
-    <w:lsdException w:name="List Table 1 Light Accent 6" w:uiPriority="46"/>
-    <w:lsdException w:name="List Table 2 Accent 6" w:uiPriority="47"/>
-    <w:lsdException w:name="List Table 3 Accent 6" w:uiPriority="48"/>
-    <w:lsdException w:name="List Table 4 Accent 6" w:uiPriority="49"/>
-    <w:lsdException w:name="List Table 5 Dark Accent 6" w:uiPriority="50"/>
-    <w:lsdException w:name="List Table 6 Colorful Accent 6" w:uiPriority="51"/>
-    <w:lsdException w:name="List Table 7 Colorful Accent 6" w:uiPriority="52"/>
-    <w:lsdException w:name="Mention" w:semiHidden="1" w:unhideWhenUsed="1"/>
-    <w:lsdException w:name="Smart Hyperlink" w:semiHidden="1" w:unhideWhenUsed="1"/>
-  </w:latentStyles>
-  <w:style w:type="paragraph" w:default="1" w:styleId="Normal">
-    <w:name w:val="Normal"/>
-    <w:qFormat/>
-  </w:style>
-  <w:style w:type="character" w:default="1" w:styleId="Policepardfaut">
-    <w:name w:val="Default Paragraph Font"/>
-    <w:uiPriority w:val="1"/>
-    <w:semiHidden/>
-    <w:unhideWhenUsed/>
-  </w:style>
-  <w:style w:type="table" w:default="1" w:styleId="TableauNormal">
-    <w:name w:val="Normal Table"/>
-    <w:uiPriority w:val="99"/>
-    <w:semiHidden/>
-    <w:unhideWhenUsed/>
-    <w:tblPr>
-      <w:tblInd w:w="0" w:type="dxa"/>
-      <w:tblCellMar>
-        <w:top w:w="0" w:type="dxa"/>
-        <w:left w:w="108" w:type="dxa"/>
-        <w:bottom w:w="0" w:type="dxa"/>
-        <w:right w:w="108" w:type="dxa"/>
-      </w:tblCellMar>
-    </w:tblPr>
-  </w:style>
-  <w:style w:type="numbering" w:default="1" w:styleId="Aucuneliste">
-    <w:name w:val="No List"/>
-    <w:uiPriority w:val="99"/>
-    <w:semiHidden/>
-    <w:unhideWhenUsed/>
-  </w:style>
-  <w:style w:type="paragraph" w:customStyle="1" w:styleId="C4BAF2C8E9464281B9A7E01473B38B5F">
-    <w:name w:val="C4BAF2C8E9464281B9A7E01473B38B5F"/>
-    <w:rsid w:val="006C30CA"/>
-  </w:style>
-  <w:style w:type="character" w:customStyle="1" w:styleId="Textedelespacerserv">
-    <w:name w:val="Texte de l’espace réservé"/>
-    <w:basedOn w:val="Policepardfaut"/>
-    <w:uiPriority w:val="99"/>
-    <w:semiHidden/>
-    <w:rsid w:val="006C30CA"/>
-    <w:rPr>
-      <w:color w:val="808080"/>
-    </w:rPr>
-  </w:style>
-  <w:style w:type="paragraph" w:customStyle="1" w:styleId="9C1B72B9974D4EE4B50A032B16781307">
-    <w:name w:val="9C1B72B9974D4EE4B50A032B16781307"/>
-    <w:rsid w:val="006C30CA"/>
-  </w:style>
-  <w:style w:type="paragraph" w:customStyle="1" w:styleId="BCE279012BFE45B8A072A3B5166CFFDB">
-    <w:name w:val="BCE279012BFE45B8A072A3B5166CFFDB"/>
-    <w:rsid w:val="006C30CA"/>
-  </w:style>
-  <w:style w:type="paragraph" w:customStyle="1" w:styleId="1DADEED0FC7741CCB9961095CDDA45F9">
-    <w:name w:val="1DADEED0FC7741CCB9961095CDDA45F9"/>
-    <w:rsid w:val="006C30CA"/>
-  </w:style>
-  <w:style w:type="paragraph" w:customStyle="1" w:styleId="EAEDB4BA4A8046E1B49D6C4A26737688">
-    <w:name w:val="EAEDB4BA4A8046E1B49D6C4A26737688"/>
-    <w:rsid w:val="006C30CA"/>
-  </w:style>
-  <w:style w:type="paragraph" w:customStyle="1" w:styleId="3E6252F2558F496EBF733F2790F30151">
-    <w:name w:val="3E6252F2558F496EBF733F2790F30151"/>
-    <w:rsid w:val="006C30CA"/>
-  </w:style>
-  <w:style w:type="paragraph" w:customStyle="1" w:styleId="8102833E3E81451B9FDD59B462E8B878">
-    <w:name w:val="8102833E3E81451B9FDD59B462E8B878"/>
-    <w:rsid w:val="006C30CA"/>
-  </w:style>
-  <w:style w:type="paragraph" w:customStyle="1" w:styleId="F678D41C8423400790EB174CAC8A01D5">
-    <w:name w:val="F678D41C8423400790EB174CAC8A01D5"/>
-    <w:rsid w:val="006C30CA"/>
-  </w:style>
-  <w:style w:type="paragraph" w:customStyle="1" w:styleId="462C210659D149AF8622EAB98398BE77">
-    <w:name w:val="462C210659D149AF8622EAB98398BE77"/>
-    <w:rsid w:val="006C30CA"/>
-  </w:style>
-  <w:style w:type="paragraph" w:customStyle="1" w:styleId="AC6CDB873AFC4510AFA6EC51961D6A80">
-    <w:name w:val="AC6CDB873AFC4510AFA6EC51961D6A80"/>
-    <w:rsid w:val="006C30CA"/>
-  </w:style>
-  <w:style w:type="paragraph" w:customStyle="1" w:styleId="EABFD1356F4A4E5D9A231A8802DED393">
-    <w:name w:val="EABFD1356F4A4E5D9A231A8802DED393"/>
-    <w:rsid w:val="006C30CA"/>
-  </w:style>
-  <w:style w:type="paragraph" w:customStyle="1" w:styleId="F286DCAAC19B400D9746875F4CFF1B3D">
-    <w:name w:val="F286DCAAC19B400D9746875F4CFF1B3D"/>
-    <w:rsid w:val="006C30CA"/>
-  </w:style>
-  <w:style w:type="paragraph" w:customStyle="1" w:styleId="FC20AAF3DD73453CA28E0B5AA008D04A">
-    <w:name w:val="FC20AAF3DD73453CA28E0B5AA008D04A"/>
-    <w:rsid w:val="006C30CA"/>
-  </w:style>
-</w:styles>
-</file>
-
-<file path=word/glossary/webSettings.xml><?xml version="1.0" encoding="utf-8"?>
-<w:webSettings xmlns:mc="http://schemas.openxmlformats.org/markup-compatibility/2006" xmlns:r="http://schemas.openxmlformats.org/officeDocument/2006/relationships" xmlns:w="http://schemas.openxmlformats.org/wordprocessingml/2006/main" xmlns:w14="http://schemas.microsoft.com/office/word/2010/wordml" xmlns:w15="http://schemas.microsoft.com/office/word/2012/wordml" mc:Ignorable="w14 w15">
-  <w:optimizeForBrowser/>
-  <w:allowPNG/>
-  <w:doNotSaveAsSingleFile/>
-</w:webSettings>
-</file>
-
 <file path=word/theme/theme1.xml><?xml version="1.0" encoding="utf-8"?>
 <a:theme xmlns:a="http://schemas.openxmlformats.org/drawingml/2006/main" name="Thème Office">
   <a:themeElements>
@@ -13534,7 +14949,7 @@
 </file>
 
 <file path=customXml/itemProps2.xml><?xml version="1.0" encoding="utf-8"?>
-<ds:datastoreItem xmlns:ds="http://schemas.openxmlformats.org/officeDocument/2006/customXml" ds:itemID="{513B7FE2-837C-B541-8A4C-CADA6263B054}">
+<ds:datastoreItem xmlns:ds="http://schemas.openxmlformats.org/officeDocument/2006/customXml" ds:itemID="{DEFBBD76-303F-0644-B51D-0BB8A6A1CA2D}">
   <ds:schemaRefs>
     <ds:schemaRef ds:uri="http://schemas.openxmlformats.org/officeDocument/2006/bibliography"/>
   </ds:schemaRefs>

</xml_diff>